<commit_message>
Introduction Proof read and formatted
</commit_message>
<xml_diff>
--- a/documents/FinalYrReportTemplate.docx
+++ b/documents/FinalYrReportTemplate.docx
@@ -1,6 +1,6 @@
 
 <file path=word/document.xml><?xml version="1.0" encoding="utf-8"?>
-<w:document xmlns:wpc="http://schemas.microsoft.com/office/word/2010/wordprocessingCanvas" xmlns:mc="http://schemas.openxmlformats.org/markup-compatibility/2006" xmlns:o="urn:schemas-microsoft-com:office:office" xmlns:r="http://schemas.openxmlformats.org/officeDocument/2006/relationships" xmlns:m="http://schemas.openxmlformats.org/officeDocument/2006/math" xmlns:v="urn:schemas-microsoft-com:vml" xmlns:wp14="http://schemas.microsoft.com/office/word/2010/wordprocessingDrawing" xmlns:wp="http://schemas.openxmlformats.org/drawingml/2006/wordprocessingDrawing" xmlns:w10="urn:schemas-microsoft-com:office:word" xmlns:w="http://schemas.openxmlformats.org/wordprocessingml/2006/main" xmlns:w14="http://schemas.microsoft.com/office/word/2010/wordml" xmlns:wpg="http://schemas.microsoft.com/office/word/2010/wordprocessingGroup" xmlns:wpi="http://schemas.microsoft.com/office/word/2010/wordprocessingInk" xmlns:wne="http://schemas.microsoft.com/office/word/2006/wordml" xmlns:wps="http://schemas.microsoft.com/office/word/2010/wordprocessingShape" mc:Ignorable="w14 wp14">
+<w:document xmlns:wpc="http://schemas.microsoft.com/office/word/2010/wordprocessingCanvas" xmlns:mc="http://schemas.openxmlformats.org/markup-compatibility/2006" xmlns:o="urn:schemas-microsoft-com:office:office" xmlns:r="http://schemas.openxmlformats.org/officeDocument/2006/relationships" xmlns:m="http://schemas.openxmlformats.org/officeDocument/2006/math" xmlns:v="urn:schemas-microsoft-com:vml" xmlns:wp14="http://schemas.microsoft.com/office/word/2010/wordprocessingDrawing" xmlns:wp="http://schemas.openxmlformats.org/drawingml/2006/wordprocessingDrawing" xmlns:w10="urn:schemas-microsoft-com:office:word" xmlns:w="http://schemas.openxmlformats.org/wordprocessingml/2006/main" xmlns:w14="http://schemas.microsoft.com/office/word/2010/wordml" xmlns:w15="http://schemas.microsoft.com/office/word/2012/wordml" xmlns:wpg="http://schemas.microsoft.com/office/word/2010/wordprocessingGroup" xmlns:wpi="http://schemas.microsoft.com/office/word/2010/wordprocessingInk" xmlns:wne="http://schemas.microsoft.com/office/word/2006/wordml" xmlns:wps="http://schemas.microsoft.com/office/word/2010/wordprocessingShape" mc:Ignorable="w14 w15 wp14">
   <w:body>
     <w:p>
       <w:pPr>
@@ -638,7 +638,7 @@
     <w:p>
       <w:pPr>
         <w:sectPr>
-          <w:footerReference w:type="default" r:id="rId8"/>
+          <w:footerReference w:type="default" r:id="rId7"/>
           <w:pgSz w:w="11906" w:h="16838"/>
           <w:pgMar w:top="1440" w:right="1440" w:bottom="1440" w:left="2160" w:header="709" w:footer="709" w:gutter="0"/>
           <w:pgBorders w:offsetFrom="page">
@@ -686,7 +686,7 @@
     <w:p>
       <w:pPr>
         <w:sectPr>
-          <w:footerReference w:type="default" r:id="rId9"/>
+          <w:footerReference w:type="default" r:id="rId8"/>
           <w:pgSz w:w="11906" w:h="16838"/>
           <w:pgMar w:top="1440" w:right="1440" w:bottom="1440" w:left="2160" w:header="709" w:footer="709" w:gutter="0"/>
           <w:pgNumType w:fmt="lowerRoman" w:start="1"/>
@@ -722,15 +722,7 @@
         </w:sectPr>
       </w:pPr>
       <w:r>
-        <w:t xml:space="preserve">I would like to thank my two managers whilst working at Blitz Games Studios. Neil Holmes and Tom </w:t>
-      </w:r>
-      <w:proofErr w:type="spellStart"/>
-      <w:r>
-        <w:t>Gaulton</w:t>
-      </w:r>
-      <w:proofErr w:type="spellEnd"/>
-      <w:r>
-        <w:t>, both of which encouraged my passion towards computer games tool systems. I would especially like to thank Neil Holmes for giving thorough feedback on the project in its later stages of development. Along with this Terry Greer, a designer a met whilst working at Blitz Games Studios helped out when drafting up initial concepts and design ideas. Finally I would like to thank every person whom tested the project, both at the designated times and at random points during the development cycle.</w:t>
+        <w:t>I would like to thank my two managers whilst working at Blitz Games Studios. Neil Holmes and Tom Gaulton, both of which encouraged my passion towards computer games tool systems. I would especially like to thank Neil Holmes for giving thorough feedback on the project in its later stages of development. Along with this Terry Greer, a designer a met whilst working at Blitz Games Studios helped out when drafting up initial concepts and design ideas. Finally I would like to thank every person whom tested the project, both at the designated times and at random points during the development cycle.</w:t>
       </w:r>
     </w:p>
     <w:p>
@@ -4625,14 +4617,34 @@
     </w:p>
     <w:p>
       <w:r>
-        <w:t>In the modern day games studio, artists and designers are often found using keyboard and mouse input to create scenes, art assets and such; for games. However, creative people have a tendency to work better with their hands. The keyboard and mouse input may limit their ability to do this. Posing the question, is current computer hardware limiting usability with its non-natural interface?</w:t>
-      </w:r>
-    </w:p>
-    <w:p>
-      <w:r>
-        <w:t>I aim to create a simple tool (in the form of a terrain editing system), where the input is based upon the user within their 3D environment (via the use of the Microsoft Kinect device) as well as using other inputs such as the users’ voice. This creates an interface more in tune with its users’ tendencies resulting in the exploration of the users’ potential productivity gain and a potential higher quality of work. Where by the main complication in implementation will be finger tracking and hand gesture recognition, due to variations in hand size and shape of different users as well as different mentalities of how they believe the gestures should work.</w:t>
-      </w:r>
-    </w:p>
+        <w:t>In the modern day games studio, artists and designers are often found using keyboard and mouse input to create scenes, art assets and such; for games. However, creative people have a tendency to work better with their hands. The keyboard and mouse input may limit their ability to do this. Posing the question, is current computer hardware limiting usability with its non-natural interface</w:t>
+      </w:r>
+      <w:r>
+        <w:t>s</w:t>
+      </w:r>
+      <w:r>
+        <w:t>?</w:t>
+      </w:r>
+    </w:p>
+    <w:p/>
+    <w:p>
+      <w:r>
+        <w:t>I aim to create a simple tool (in the form of a terrain editing system), where the input is based upon the user within their 3D environment (via the use of the Microsoft Kinect device) as well as using other inputs such as the users’ voice. This creates an interface more in tune with its users’ tendencies resulting in the exploration of the users’ potential productivity gain and higher quality of work. Where by the main complication in implementation will be finger tracking and hand gesture recognition, due to variations in hand size and shape of different users as well as d</w:t>
+      </w:r>
+      <w:r>
+        <w:t>ifferent mentalities of how the user</w:t>
+      </w:r>
+      <w:r>
+        <w:t xml:space="preserve"> believe</w:t>
+      </w:r>
+      <w:r>
+        <w:t>s</w:t>
+      </w:r>
+      <w:r>
+        <w:t xml:space="preserve"> the gestures should work.</w:t>
+      </w:r>
+    </w:p>
+    <w:p/>
     <w:p>
       <w:pPr>
         <w:pStyle w:val="Heading2"/>
@@ -4645,18 +4657,59 @@
     </w:p>
     <w:p>
       <w:r>
-        <w:t>I have had a life-long passion for tools within computer games, trying to make interfaces and systems as simple as possible for the user to interact with. My inspiration for this project was found whilst on work placement at ‘Blitz Games Studios’. Whilst there I spent time working on their tool system (‘Blitz Tech’) as well as working closely with game teams and at points the Microsoft Kinect. Whilst working I noticed how the artists, designers and animators used real-life models and scenarios to compare with their plans or creations. Using pen and paper as well as other input devices such as tablets to draft work before creating the asset within a 2D or 3D graphics computer tool.</w:t>
-      </w:r>
-    </w:p>
-    <w:p>
-      <w:r>
-        <w:t xml:space="preserve">With this, I have first-hand experience of how an artist works and how a programmer creates software. However the two do not necessarily correlate due to the differences in rational between artists and programmers. To </w:t>
-      </w:r>
+        <w:t>I have had a life-long passion for tools within computer games, trying to make interfaces and systems as simple as possible for the user to interact with. My inspiration for this project was found</w:t>
+      </w:r>
+      <w:r>
+        <w:t>ed</w:t>
+      </w:r>
+      <w:r>
+        <w:t xml:space="preserve"> whilst on work placement at ‘Blitz Games Studios’</w:t>
+      </w:r>
+      <w:r>
+        <w:t xml:space="preserve"> [1]</w:t>
+      </w:r>
+      <w:r>
+        <w:t>. Whilst there I spent tim</w:t>
+      </w:r>
+      <w:r>
+        <w:t xml:space="preserve">e working on their tool system, </w:t>
+      </w:r>
+      <w:r>
+        <w:t>‘Blitz Tech’</w:t>
+      </w:r>
+      <w:r>
+        <w:t xml:space="preserve"> [2].</w:t>
+      </w:r>
+      <w:r>
+        <w:t xml:space="preserve"> </w:t>
+      </w:r>
+      <w:r>
+        <w:t>W</w:t>
+      </w:r>
+      <w:r>
+        <w:t>orking closely with game teams and at points the Microsoft Kinect. Whilst working I noticed how the artists, designers and animators used real-life models and scenarios to compare with their plans or creations. Using pen and paper as well as other input devices such as tablets to draft work before creating the asset within a 2D or 3D graphics computer tool.</w:t>
+      </w:r>
+    </w:p>
+    <w:p/>
+    <w:p>
       <w:r>
         <w:lastRenderedPageBreak/>
-        <w:t>expand on this, I have experience with user interfaces, tools graphics/rendering and the Microsoft Kinect.</w:t>
-      </w:r>
-    </w:p>
+        <w:t>With this, I have first-hand experience of how an artist works and how a programmer creates software. However the two do not necessarily correlate due to the differences in rational</w:t>
+      </w:r>
+      <w:r>
+        <w:t>e</w:t>
+      </w:r>
+      <w:r>
+        <w:t xml:space="preserve"> between artists and programmers. To expand on this, I have experience with user interfaces, tools</w:t>
+      </w:r>
+      <w:r>
+        <w:t>,</w:t>
+      </w:r>
+      <w:r>
+        <w:t xml:space="preserve"> graphics/rendering and the Microsoft Kinect.</w:t>
+      </w:r>
+    </w:p>
+    <w:p/>
     <w:p>
       <w:pPr>
         <w:pStyle w:val="Heading2"/>
@@ -4669,22 +4722,16 @@
     </w:p>
     <w:p>
       <w:r>
-        <w:t xml:space="preserve">Human computer interaction (HCI) is an astronomical field of </w:t>
-      </w:r>
-      <w:proofErr w:type="spellStart"/>
-      <w:r>
-        <w:t>ongoing</w:t>
-      </w:r>
-      <w:proofErr w:type="spellEnd"/>
-      <w:r>
-        <w:t xml:space="preserve"> research. However the majority of such research is specific towards the general user and or non-computer user, attempting to allow non-technical people to interact with computer hardware. The problem lies in extracting data from the user in a manor most natural to them and evaluating the data for use with a device, as doing such is hard to generalize. This results in software that feels natural to some and not to others.</w:t>
-      </w:r>
-    </w:p>
+        <w:t>Human computer interaction (HCI) is an astronomical field of ongoing research. However the majority of such research is specific towards the general user and or non-computer user, attempting to allow non-technical people to interact with computer hardware. The problem lies in extracting data from the user in a manor most natural to them and evaluating the data for use with a device, as doing such is hard to generalize. This results in software that feels natural to some and not to others.</w:t>
+      </w:r>
+    </w:p>
+    <w:p/>
     <w:p>
       <w:r>
         <w:t>This problem is reduced when looking into to HCI within the games industry, as we can make the assumption that the user is somewhat technically minded. Already the user should have an understanding of current HCI making use of the standard keyboard and mouse, as well as other artist specific input devices.</w:t>
       </w:r>
     </w:p>
+    <w:p/>
     <w:p>
       <w:pPr>
         <w:pStyle w:val="Heading2"/>
@@ -4702,25 +4749,31 @@
     </w:p>
     <w:p>
       <w:r>
-        <w:t xml:space="preserve">An artist should be able to move a gizmo (a replacement for the mouse cursor in three dimensional </w:t>
-      </w:r>
-      <w:proofErr w:type="gramStart"/>
-      <w:r>
-        <w:t>space</w:t>
-      </w:r>
-      <w:proofErr w:type="gramEnd"/>
-      <w:r>
-        <w:t>) about the terrain environment using nothing but there hand. Once positioned to the users requirements, the user need only use their other hand to apply the selected brush to the terrain in an area about the gizmo.</w:t>
-      </w:r>
-    </w:p>
-    <w:p>
-      <w:r>
-        <w:t>The user should be able to change the selected brush via a graphical user interface (GUI) based menu system, via the use of voice commands and hand gestures. The GUI menu system should also allow access to other mandatory tasks associated with a terrain based tool system. This includes creating a new default terrain, opening existing terrains and saving the currently active terrain. Along with this editing settings about the size and strength of the currently active brush should be performed via voice and gesture based commands however this does not require the user to traverse a menu system and instead should be performed at any point during runtime.</w:t>
-      </w:r>
-    </w:p>
-    <w:p>
+        <w:t>An artist should be able to move a gizmo (a replacement for the mouse cursor in three dimensional space) about the terrain environment using nothing but there hand. Once positioned to the users requirements, the user need only use their other hand to apply the selected brush to the terrain in an area about the gizmo.</w:t>
+      </w:r>
+    </w:p>
+    <w:p/>
+    <w:p>
+      <w:r>
+        <w:t>The user should be able to change the selected brush via a graphical user interface (GUI) based menu system, via the use of voice commands and hand</w:t>
+      </w:r>
+      <w:r>
+        <w:t xml:space="preserve"> </w:t>
+      </w:r>
       <w:r>
         <w:lastRenderedPageBreak/>
+        <w:t>gestures. The GUI menu system should also allow access to other mandatory tasks associated with a terrain based tool system. This includes creating a new default terrain, opening existing terrains and saving the currently active terrain. Along with this editing settings about the size and strength of the currently active brush should be performed via v</w:t>
+      </w:r>
+      <w:r>
+        <w:t>oice and gesture based commands. T</w:t>
+      </w:r>
+      <w:r>
+        <w:t>his does not require the user to traverse a menu system and instead should be performed at any point during runtime.</w:t>
+      </w:r>
+    </w:p>
+    <w:p/>
+    <w:p>
+      <w:r>
         <w:t>To achieve the above outcomes the following steps need to be fulfilled.</w:t>
       </w:r>
     </w:p>
@@ -4781,7 +4834,13 @@
         </w:numPr>
       </w:pPr>
       <w:r>
-        <w:t>Test first implementation with potential users.</w:t>
+        <w:t xml:space="preserve">Test </w:t>
+      </w:r>
+      <w:r>
+        <w:t xml:space="preserve">the </w:t>
+      </w:r>
+      <w:r>
+        <w:t>first implementation with potential users.</w:t>
       </w:r>
     </w:p>
     <w:p>
@@ -4793,7 +4852,13 @@
         </w:numPr>
       </w:pPr>
       <w:r>
-        <w:t>Improve first draft based on feedback from initial testing</w:t>
+        <w:t>Improve</w:t>
+      </w:r>
+      <w:r>
+        <w:t xml:space="preserve"> the</w:t>
+      </w:r>
+      <w:r>
+        <w:t xml:space="preserve"> first draft based on feedback from initial testing</w:t>
       </w:r>
     </w:p>
     <w:p>
@@ -4817,7 +4882,13 @@
         </w:numPr>
       </w:pPr>
       <w:r>
-        <w:t>Implement first draft of voice based commands</w:t>
+        <w:t xml:space="preserve">Implement </w:t>
+      </w:r>
+      <w:r>
+        <w:t xml:space="preserve">the </w:t>
+      </w:r>
+      <w:r>
+        <w:t>first draft of voice based commands</w:t>
       </w:r>
     </w:p>
     <w:p>
@@ -4870,7 +4941,21 @@
         </w:numPr>
       </w:pPr>
       <w:r>
-        <w:t>Attempting to prove that both productivity and quality can be improved by reducing the barrier that exists between creative people and the tools extant within industry.</w:t>
+        <w:t>Attempt</w:t>
+      </w:r>
+      <w:r>
+        <w:t xml:space="preserve"> to prove that both productivity and quality can be improved by reducing the barrier that exists between creative people and the tools </w:t>
+      </w:r>
+      <w:r>
+        <w:t>e</w:t>
+      </w:r>
+      <w:bookmarkStart w:id="7" w:name="_GoBack"/>
+      <w:bookmarkEnd w:id="7"/>
+      <w:r>
+        <w:t>xistent</w:t>
+      </w:r>
+      <w:r>
+        <w:t xml:space="preserve"> within industry.</w:t>
       </w:r>
     </w:p>
     <w:p/>
@@ -4890,22 +4975,22 @@
       <w:pPr>
         <w:pStyle w:val="Heading1"/>
       </w:pPr>
-      <w:bookmarkStart w:id="7" w:name="_Toc356257118"/>
+      <w:bookmarkStart w:id="8" w:name="_Toc356257118"/>
       <w:r>
         <w:lastRenderedPageBreak/>
         <w:t>Methodology</w:t>
       </w:r>
-      <w:bookmarkEnd w:id="7"/>
+      <w:bookmarkEnd w:id="8"/>
     </w:p>
     <w:p>
       <w:pPr>
         <w:pStyle w:val="Heading2"/>
       </w:pPr>
-      <w:bookmarkStart w:id="8" w:name="_Toc356257119"/>
+      <w:bookmarkStart w:id="9" w:name="_Toc356257119"/>
       <w:r>
         <w:t>The Methodology behind the Implementation</w:t>
       </w:r>
-      <w:bookmarkEnd w:id="8"/>
+      <w:bookmarkEnd w:id="9"/>
     </w:p>
     <w:p>
       <w:r>
@@ -4935,11 +5020,11 @@
       <w:pPr>
         <w:pStyle w:val="Heading2"/>
       </w:pPr>
-      <w:bookmarkStart w:id="9" w:name="_Toc356257120"/>
+      <w:bookmarkStart w:id="10" w:name="_Toc356257120"/>
       <w:r>
         <w:t>Design Methodology</w:t>
       </w:r>
-      <w:bookmarkEnd w:id="9"/>
+      <w:bookmarkEnd w:id="10"/>
     </w:p>
     <w:p>
       <w:r>
@@ -4963,11 +5048,11 @@
       <w:pPr>
         <w:pStyle w:val="Heading2"/>
       </w:pPr>
-      <w:bookmarkStart w:id="10" w:name="_Toc356257121"/>
+      <w:bookmarkStart w:id="11" w:name="_Toc356257121"/>
       <w:r>
         <w:t>Methodology of Testing</w:t>
       </w:r>
-      <w:bookmarkEnd w:id="10"/>
+      <w:bookmarkEnd w:id="11"/>
     </w:p>
     <w:p>
       <w:r>
@@ -5012,10 +5097,7 @@
         </w:numPr>
       </w:pPr>
       <w:r>
-        <w:t>Out of bounds checking</w:t>
-      </w:r>
-      <w:r>
-        <w:t>.</w:t>
+        <w:t>Out of bounds checking.</w:t>
       </w:r>
     </w:p>
     <w:p>
@@ -5027,10 +5109,7 @@
         </w:numPr>
       </w:pPr>
       <w:r>
-        <w:t>Check the code for each class</w:t>
-      </w:r>
-      <w:r>
-        <w:t>.</w:t>
+        <w:t>Check the code for each class.</w:t>
       </w:r>
     </w:p>
     <w:p>
@@ -5042,10 +5121,7 @@
         </w:numPr>
       </w:pPr>
       <w:r>
-        <w:t>Checking exception safety</w:t>
-      </w:r>
-      <w:r>
-        <w:t>.</w:t>
+        <w:t>Checking exception safety.</w:t>
       </w:r>
     </w:p>
     <w:p>
@@ -5057,10 +5133,7 @@
         </w:numPr>
       </w:pPr>
       <w:r>
-        <w:t>Memory leaks checking</w:t>
-      </w:r>
-      <w:r>
-        <w:t>.</w:t>
+        <w:t>Memory leaks checking.</w:t>
       </w:r>
     </w:p>
     <w:p>
@@ -5073,10 +5146,7 @@
       </w:pPr>
       <w:r>
         <w:lastRenderedPageBreak/>
-        <w:t>Warn if obsolete functions are used</w:t>
-      </w:r>
-      <w:r>
-        <w:t>.</w:t>
+        <w:t>Warn if obsolete functions are used.</w:t>
       </w:r>
     </w:p>
     <w:p>
@@ -5088,10 +5158,7 @@
         </w:numPr>
       </w:pPr>
       <w:r>
-        <w:t>Check for invalid usage of STL</w:t>
-      </w:r>
-      <w:r>
-        <w:t>.</w:t>
+        <w:t>Check for invalid usage of STL.</w:t>
       </w:r>
     </w:p>
     <w:p>
@@ -5103,10 +5170,7 @@
         </w:numPr>
       </w:pPr>
       <w:r>
-        <w:t>Check for uninitialized variables and unused functions</w:t>
-      </w:r>
-      <w:r>
-        <w:t>.</w:t>
+        <w:t>Check for uninitialized variables and unused functions.</w:t>
       </w:r>
     </w:p>
     <w:p>
@@ -5191,7 +5255,7 @@
       <w:pPr>
         <w:pStyle w:val="Heading1"/>
       </w:pPr>
-      <w:bookmarkStart w:id="11" w:name="_Toc356257122"/>
+      <w:bookmarkStart w:id="12" w:name="_Toc356257122"/>
       <w:r>
         <w:lastRenderedPageBreak/>
         <w:t>Research</w:t>
@@ -5199,17 +5263,17 @@
       <w:r>
         <w:t xml:space="preserve"> analysis</w:t>
       </w:r>
-      <w:bookmarkEnd w:id="11"/>
+      <w:bookmarkEnd w:id="12"/>
     </w:p>
     <w:p>
       <w:pPr>
         <w:pStyle w:val="Heading2"/>
       </w:pPr>
-      <w:bookmarkStart w:id="12" w:name="_Toc356257123"/>
+      <w:bookmarkStart w:id="13" w:name="_Toc356257123"/>
       <w:r>
         <w:t>Real-Time Hand Detection</w:t>
       </w:r>
-      <w:bookmarkEnd w:id="12"/>
+      <w:bookmarkEnd w:id="13"/>
     </w:p>
     <w:p>
       <w:r>
@@ -5326,11 +5390,11 @@
       <w:pPr>
         <w:pStyle w:val="Heading2"/>
       </w:pPr>
-      <w:bookmarkStart w:id="13" w:name="_Toc356257124"/>
+      <w:bookmarkStart w:id="14" w:name="_Toc356257124"/>
       <w:r>
         <w:t>Voice Recognition and Synthesis</w:t>
       </w:r>
-      <w:bookmarkEnd w:id="13"/>
+      <w:bookmarkEnd w:id="14"/>
     </w:p>
     <w:p>
       <w:r>
@@ -5384,7 +5448,7 @@
       <w:pPr>
         <w:pStyle w:val="Heading1"/>
       </w:pPr>
-      <w:bookmarkStart w:id="14" w:name="_Toc356257125"/>
+      <w:bookmarkStart w:id="15" w:name="_Toc356257125"/>
       <w:r>
         <w:lastRenderedPageBreak/>
         <w:t>Design</w:t>
@@ -5392,17 +5456,17 @@
       <w:r>
         <w:t xml:space="preserve"> and implementation</w:t>
       </w:r>
-      <w:bookmarkEnd w:id="14"/>
+      <w:bookmarkEnd w:id="15"/>
     </w:p>
     <w:p>
       <w:pPr>
         <w:pStyle w:val="Heading2"/>
       </w:pPr>
-      <w:bookmarkStart w:id="15" w:name="_Toc356257126"/>
+      <w:bookmarkStart w:id="16" w:name="_Toc356257126"/>
       <w:r>
         <w:t>Programming Languages and Software Development Kits</w:t>
       </w:r>
-      <w:bookmarkEnd w:id="15"/>
+      <w:bookmarkEnd w:id="16"/>
     </w:p>
     <w:p>
       <w:pPr>
@@ -5498,11 +5562,11 @@
       <w:pPr>
         <w:pStyle w:val="Heading2"/>
       </w:pPr>
-      <w:bookmarkStart w:id="16" w:name="_Toc356257127"/>
+      <w:bookmarkStart w:id="17" w:name="_Toc356257127"/>
       <w:r>
         <w:t>Terrain System Design</w:t>
       </w:r>
-      <w:bookmarkEnd w:id="16"/>
+      <w:bookmarkEnd w:id="17"/>
     </w:p>
     <w:p>
       <w:r>
@@ -5578,11 +5642,11 @@
       <w:pPr>
         <w:pStyle w:val="Heading2"/>
       </w:pPr>
-      <w:bookmarkStart w:id="17" w:name="_Toc356257128"/>
+      <w:bookmarkStart w:id="18" w:name="_Toc356257128"/>
       <w:r>
         <w:t>Kinect Input System</w:t>
       </w:r>
-      <w:bookmarkEnd w:id="17"/>
+      <w:bookmarkEnd w:id="18"/>
     </w:p>
     <w:p>
       <w:r>
@@ -5628,15 +5692,7 @@
     </w:p>
     <w:p>
       <w:r>
-        <w:t xml:space="preserve">Given the depth data from the Kinect, I first sampled down to a range between a minimum and maximum clip point. The depth data is present in a one dimensional array or RGB </w:t>
-      </w:r>
-      <w:proofErr w:type="gramStart"/>
-      <w:r>
-        <w:t>data,</w:t>
-      </w:r>
-      <w:proofErr w:type="gramEnd"/>
-      <w:r>
-        <w:t xml:space="preserve"> however the data is actually grayscale. The value of a pixel represents the depth value, or the distance from the point to the camera. This allows us to remove any information from the background and ignore anything too close. The problem with items which are too close is that the Kinect has a limit on how close an object can be to the camera. If an object is too close the data is inaccurate and distorted.</w:t>
+        <w:t>Given the depth data from the Kinect, I first sampled down to a range between a minimum and maximum clip point. The depth data is present in a one dimensional array or RGB data, however the data is actually grayscale. The value of a pixel represents the depth value, or the distance from the point to the camera. This allows us to remove any information from the background and ignore anything too close. The problem with items which are too close is that the Kinect has a limit on how close an object can be to the camera. If an object is too close the data is inaccurate and distorted.</w:t>
       </w:r>
     </w:p>
     <w:p>
@@ -5671,15 +5727,7 @@
         </w:sectPr>
       </w:pPr>
       <w:r>
-        <w:t xml:space="preserve">A gizmo exists within the tools, which is used as a replacement for a mouse cursor within three dimensional </w:t>
-      </w:r>
-      <w:proofErr w:type="gramStart"/>
-      <w:r>
-        <w:t>space</w:t>
-      </w:r>
-      <w:proofErr w:type="gramEnd"/>
-      <w:r>
-        <w:t xml:space="preserve">. Given the sampled hand bounds, we can estimate the </w:t>
+        <w:t xml:space="preserve">A gizmo exists within the tools, which is used as a replacement for a mouse cursor within three dimensional space. Given the sampled hand bounds, we can estimate the </w:t>
       </w:r>
       <w:proofErr w:type="spellStart"/>
       <w:r>
@@ -5726,12 +5774,12 @@
       <w:pPr>
         <w:pStyle w:val="Heading1"/>
       </w:pPr>
-      <w:bookmarkStart w:id="18" w:name="_Toc356257129"/>
+      <w:bookmarkStart w:id="19" w:name="_Toc356257129"/>
       <w:r>
         <w:lastRenderedPageBreak/>
         <w:t>testing: round one</w:t>
       </w:r>
-      <w:bookmarkEnd w:id="18"/>
+      <w:bookmarkEnd w:id="19"/>
     </w:p>
     <w:p>
       <w:r>
@@ -5747,11 +5795,11 @@
       <w:pPr>
         <w:pStyle w:val="Heading2"/>
       </w:pPr>
-      <w:bookmarkStart w:id="19" w:name="_Toc356257130"/>
+      <w:bookmarkStart w:id="20" w:name="_Toc356257130"/>
       <w:r>
         <w:t>Intuitiveness of Hand Gestures</w:t>
       </w:r>
-      <w:bookmarkEnd w:id="19"/>
+      <w:bookmarkEnd w:id="20"/>
     </w:p>
     <w:p>
       <w:r>
@@ -5765,10 +5813,7 @@
     </w:p>
     <w:p>
       <w:r>
-        <w:t>The closed hand gesture showed around the same amount of intuitiveness as the open hand, however less people whom had previously used a Kinect found this. Most likely due to the fact that the Kinect does not natively support hand detection; meaning that current exposure to users doesn’t include changes in their hand state. However, with 70% of users finding it intuitive initial feedback appeared positive</w:t>
-      </w:r>
-      <w:r>
-        <w:t>, but has room for improvement.</w:t>
+        <w:t>The closed hand gesture showed around the same amount of intuitiveness as the open hand, however less people whom had previously used a Kinect found this. Most likely due to the fact that the Kinect does not natively support hand detection; meaning that current exposure to users doesn’t include changes in their hand state. However, with 70% of users finding it intuitive initial feedback appeared positive, but has room for improvement.</w:t>
       </w:r>
     </w:p>
     <w:p>
@@ -5796,11 +5841,11 @@
       <w:pPr>
         <w:pStyle w:val="Heading2"/>
       </w:pPr>
-      <w:bookmarkStart w:id="20" w:name="_Toc356257131"/>
+      <w:bookmarkStart w:id="21" w:name="_Toc356257131"/>
       <w:r>
         <w:t>Suggested Gestures</w:t>
       </w:r>
-      <w:bookmarkEnd w:id="20"/>
+      <w:bookmarkEnd w:id="21"/>
     </w:p>
     <w:p>
       <w:r>
@@ -5824,12 +5869,12 @@
       <w:pPr>
         <w:pStyle w:val="Heading1"/>
       </w:pPr>
-      <w:bookmarkStart w:id="21" w:name="_Toc356257132"/>
+      <w:bookmarkStart w:id="22" w:name="_Toc356257132"/>
       <w:r>
         <w:lastRenderedPageBreak/>
         <w:t>reevaluating the design and implementing voice commands</w:t>
       </w:r>
-      <w:bookmarkEnd w:id="21"/>
+      <w:bookmarkEnd w:id="22"/>
     </w:p>
     <w:p>
       <w:r>
@@ -5840,11 +5885,11 @@
       <w:pPr>
         <w:pStyle w:val="Heading2"/>
       </w:pPr>
-      <w:bookmarkStart w:id="22" w:name="_Toc356257133"/>
+      <w:bookmarkStart w:id="23" w:name="_Toc356257133"/>
       <w:r>
         <w:t>Edge Detection</w:t>
       </w:r>
-      <w:bookmarkEnd w:id="22"/>
+      <w:bookmarkEnd w:id="23"/>
     </w:p>
     <w:p>
       <w:r>
@@ -5897,11 +5942,11 @@
       <w:pPr>
         <w:pStyle w:val="Heading2"/>
       </w:pPr>
-      <w:bookmarkStart w:id="23" w:name="_Toc356257134"/>
+      <w:bookmarkStart w:id="24" w:name="_Toc356257134"/>
       <w:r>
         <w:t>Dynamic Deformable Template Models</w:t>
       </w:r>
-      <w:bookmarkEnd w:id="23"/>
+      <w:bookmarkEnd w:id="24"/>
     </w:p>
     <w:p>
       <w:r>
@@ -5924,11 +5969,11 @@
       <w:pPr>
         <w:pStyle w:val="Heading2"/>
       </w:pPr>
-      <w:bookmarkStart w:id="24" w:name="_Toc356257135"/>
+      <w:bookmarkStart w:id="25" w:name="_Toc356257135"/>
       <w:r>
         <w:t>Point, Pan and Apply</w:t>
       </w:r>
-      <w:bookmarkEnd w:id="24"/>
+      <w:bookmarkEnd w:id="25"/>
     </w:p>
     <w:p>
       <w:r>
@@ -5960,11 +6005,11 @@
       <w:pPr>
         <w:pStyle w:val="Heading2"/>
       </w:pPr>
-      <w:bookmarkStart w:id="25" w:name="_Toc356257136"/>
+      <w:bookmarkStart w:id="26" w:name="_Toc356257136"/>
       <w:r>
         <w:t>Brushes</w:t>
       </w:r>
-      <w:bookmarkEnd w:id="25"/>
+      <w:bookmarkEnd w:id="26"/>
     </w:p>
     <w:p>
       <w:r>
@@ -6056,11 +6101,11 @@
       <w:pPr>
         <w:pStyle w:val="Heading2"/>
       </w:pPr>
-      <w:bookmarkStart w:id="26" w:name="_Toc356257137"/>
+      <w:bookmarkStart w:id="27" w:name="_Toc356257137"/>
       <w:r>
         <w:t>Voice Commands</w:t>
       </w:r>
-      <w:bookmarkEnd w:id="26"/>
+      <w:bookmarkEnd w:id="27"/>
     </w:p>
     <w:p>
       <w:r>
@@ -6165,22 +6210,14 @@
       </w:r>
       <w:proofErr w:type="spellEnd"/>
       <w:r>
-        <w:t xml:space="preserve">’ is used to start main processing of the audio commands. This stops false positives accruing; for example a </w:t>
+        <w:t xml:space="preserve">’ is used to start main processing of the audio commands. This stops false positives accruing; for example a stander by suggesting using a specific brush would instantly change the brush. Instead, any additional command will not be processed until the </w:t>
       </w:r>
       <w:proofErr w:type="spellStart"/>
       <w:r>
-        <w:t>stander</w:t>
+        <w:t>VisCraft</w:t>
       </w:r>
       <w:proofErr w:type="spellEnd"/>
       <w:r>
-        <w:t xml:space="preserve"> by suggesting using a specific brush would instantly change the brush. Instead, any additional command will not be processed until the </w:t>
-      </w:r>
-      <w:proofErr w:type="spellStart"/>
-      <w:r>
-        <w:t>VisCraft</w:t>
-      </w:r>
-      <w:proofErr w:type="spellEnd"/>
-      <w:r>
         <w:t xml:space="preserve"> keyword is recognized. This also removes additional computational overhead.</w:t>
       </w:r>
     </w:p>
@@ -6188,12 +6225,12 @@
       <w:pPr>
         <w:pStyle w:val="Heading1"/>
       </w:pPr>
-      <w:bookmarkStart w:id="27" w:name="_Toc356257138"/>
+      <w:bookmarkStart w:id="28" w:name="_Toc356257138"/>
       <w:r>
         <w:lastRenderedPageBreak/>
         <w:t>testing: round two</w:t>
       </w:r>
-      <w:bookmarkEnd w:id="27"/>
+      <w:bookmarkEnd w:id="28"/>
     </w:p>
     <w:p>
       <w:r>
@@ -6204,11 +6241,11 @@
       <w:pPr>
         <w:pStyle w:val="Heading2"/>
       </w:pPr>
-      <w:bookmarkStart w:id="28" w:name="_Toc356257139"/>
+      <w:bookmarkStart w:id="29" w:name="_Toc356257139"/>
       <w:r>
         <w:t>Robustness of Voice Commands</w:t>
       </w:r>
-      <w:bookmarkEnd w:id="28"/>
+      <w:bookmarkEnd w:id="29"/>
     </w:p>
     <w:p>
       <w:r>
@@ -6303,21 +6340,18 @@
     </w:p>
     <w:p>
       <w:r>
-        <w:t xml:space="preserve">When it came to using the mouse and keyboard to navigate the user interface and traverse the terrain system, most users still used the voice commands for initially opening up the user interface and in some cases used the voice commands to then navigate the user interface. This is probably down to having the ability to speak in parallel whilst performing a mouse and or keyboard based gesture, meaning the user did not have to move their hands away from their current position </w:t>
-      </w:r>
-      <w:r>
-        <w:t xml:space="preserve">to access the menu interface.  </w:t>
+        <w:t xml:space="preserve">When it came to using the mouse and keyboard to navigate the user interface and traverse the terrain system, most users still used the voice commands for initially opening up the user interface and in some cases used the voice commands to then navigate the user interface. This is probably down to having the ability to speak in parallel whilst performing a mouse and or keyboard based gesture, meaning the user did not have to move their hands away from their current position to access the menu interface.  </w:t>
       </w:r>
     </w:p>
     <w:p>
       <w:pPr>
         <w:pStyle w:val="Heading2"/>
       </w:pPr>
-      <w:bookmarkStart w:id="29" w:name="_Toc356257140"/>
+      <w:bookmarkStart w:id="30" w:name="_Toc356257140"/>
       <w:r>
         <w:t>Performance and Accuracy of Hand Gestures</w:t>
       </w:r>
-      <w:bookmarkEnd w:id="29"/>
+      <w:bookmarkEnd w:id="30"/>
     </w:p>
     <w:p>
       <w:r>
@@ -6344,12 +6378,12 @@
       <w:pPr>
         <w:pStyle w:val="Heading1"/>
       </w:pPr>
-      <w:bookmarkStart w:id="30" w:name="_Toc356257141"/>
+      <w:bookmarkStart w:id="31" w:name="_Toc356257141"/>
       <w:r>
         <w:lastRenderedPageBreak/>
         <w:t>changes based upon user feedback and issues within the implementation</w:t>
       </w:r>
-      <w:bookmarkEnd w:id="30"/>
+      <w:bookmarkEnd w:id="31"/>
     </w:p>
     <w:p>
       <w:r>
@@ -6358,26 +6392,18 @@
     </w:p>
     <w:p>
       <w:r>
-        <w:t xml:space="preserve">Given that users found the first iteration of hand detection usable (although lacking features) I will fall back to that implementation. This is where SVN can be used, as I can simply </w:t>
-      </w:r>
-      <w:proofErr w:type="gramStart"/>
-      <w:r>
-        <w:t>revert</w:t>
-      </w:r>
-      <w:proofErr w:type="gramEnd"/>
-      <w:r>
-        <w:t xml:space="preserve"> the hand detection based files back to the previously required state.</w:t>
+        <w:t>Given that users found the first iteration of hand detection usable (although lacking features) I will fall back to that implementation. This is where SVN can be used, as I can simply revert the hand detection based files back to the previously required state.</w:t>
       </w:r>
     </w:p>
     <w:p>
       <w:pPr>
         <w:pStyle w:val="Heading2"/>
       </w:pPr>
-      <w:bookmarkStart w:id="31" w:name="_Toc356257142"/>
+      <w:bookmarkStart w:id="32" w:name="_Toc356257142"/>
       <w:r>
         <w:t>Improvements to Hand Detection</w:t>
       </w:r>
-      <w:bookmarkEnd w:id="31"/>
+      <w:bookmarkEnd w:id="32"/>
     </w:p>
     <w:p>
       <w:r>
@@ -6396,11 +6422,11 @@
       <w:pPr>
         <w:pStyle w:val="Heading2"/>
       </w:pPr>
-      <w:bookmarkStart w:id="32" w:name="_Toc356257143"/>
+      <w:bookmarkStart w:id="33" w:name="_Toc356257143"/>
       <w:r>
         <w:t>Finalizing Voice Commands</w:t>
       </w:r>
-      <w:bookmarkEnd w:id="32"/>
+      <w:bookmarkEnd w:id="33"/>
     </w:p>
     <w:p/>
     <w:p>
@@ -6434,12 +6460,12 @@
       <w:pPr>
         <w:pStyle w:val="Heading1"/>
       </w:pPr>
-      <w:bookmarkStart w:id="33" w:name="_Toc356257144"/>
+      <w:bookmarkStart w:id="34" w:name="_Toc356257144"/>
       <w:r>
         <w:lastRenderedPageBreak/>
         <w:t>testing: the final round</w:t>
       </w:r>
-      <w:bookmarkEnd w:id="33"/>
+      <w:bookmarkEnd w:id="34"/>
     </w:p>
     <w:p>
       <w:r>
@@ -6455,11 +6481,11 @@
       <w:pPr>
         <w:pStyle w:val="Heading2"/>
       </w:pPr>
-      <w:bookmarkStart w:id="34" w:name="_Toc356257145"/>
+      <w:bookmarkStart w:id="35" w:name="_Toc356257145"/>
       <w:r>
         <w:t>Improved Hand Gesture Recognition</w:t>
       </w:r>
-      <w:bookmarkEnd w:id="34"/>
+      <w:bookmarkEnd w:id="35"/>
     </w:p>
     <w:p>
       <w:r>
@@ -6473,10 +6499,7 @@
     </w:p>
     <w:p>
       <w:r>
-        <w:t>Users whom had not been present at the first or second testing pointed out that more hand based gestures should be added, similar to the results of the first testing phase. This indicates that although the product is functional improvements still need to be made t</w:t>
-      </w:r>
-      <w:r>
-        <w:t>o the hand gesture recognition.</w:t>
+        <w:t>Users whom had not been present at the first or second testing pointed out that more hand based gestures should be added, similar to the results of the first testing phase. This indicates that although the product is functional improvements still need to be made to the hand gesture recognition.</w:t>
       </w:r>
     </w:p>
     <w:p>
@@ -6488,12 +6511,12 @@
       <w:pPr>
         <w:pStyle w:val="Heading2"/>
       </w:pPr>
-      <w:bookmarkStart w:id="35" w:name="_Toc356257146"/>
+      <w:bookmarkStart w:id="36" w:name="_Toc356257146"/>
       <w:r>
         <w:lastRenderedPageBreak/>
         <w:t>Voice Based Commands</w:t>
       </w:r>
-      <w:bookmarkEnd w:id="35"/>
+      <w:bookmarkEnd w:id="36"/>
     </w:p>
     <w:p>
       <w:r>
@@ -6522,11 +6545,11 @@
       <w:pPr>
         <w:pStyle w:val="Heading2"/>
       </w:pPr>
-      <w:bookmarkStart w:id="36" w:name="_Toc356257147"/>
+      <w:bookmarkStart w:id="37" w:name="_Toc356257147"/>
       <w:r>
         <w:t>Industry Feedback</w:t>
       </w:r>
-      <w:bookmarkEnd w:id="36"/>
+      <w:bookmarkEnd w:id="37"/>
     </w:p>
     <w:p>
       <w:pPr>
@@ -6545,12 +6568,12 @@
       <w:pPr>
         <w:pStyle w:val="Heading1"/>
       </w:pPr>
-      <w:bookmarkStart w:id="37" w:name="_Toc356257148"/>
+      <w:bookmarkStart w:id="38" w:name="_Toc356257148"/>
       <w:r>
         <w:lastRenderedPageBreak/>
         <w:t>Evaluation</w:t>
       </w:r>
-      <w:bookmarkEnd w:id="37"/>
+      <w:bookmarkEnd w:id="38"/>
     </w:p>
     <w:p>
       <w:r>
@@ -6609,14 +6632,11 @@
       <w:pPr>
         <w:pStyle w:val="Heading2"/>
       </w:pPr>
-      <w:bookmarkStart w:id="38" w:name="_Toc356257149"/>
-      <w:r>
-        <w:t xml:space="preserve">An </w:t>
-      </w:r>
-      <w:r>
-        <w:t>Alternative to the Kinect</w:t>
-      </w:r>
-      <w:bookmarkEnd w:id="38"/>
+      <w:bookmarkStart w:id="39" w:name="_Toc356257149"/>
+      <w:r>
+        <w:t>An Alternative to the Kinect</w:t>
+      </w:r>
+      <w:bookmarkEnd w:id="39"/>
     </w:p>
     <w:p>
       <w:r>
@@ -6635,11 +6655,11 @@
       <w:pPr>
         <w:pStyle w:val="Heading2"/>
       </w:pPr>
-      <w:bookmarkStart w:id="39" w:name="_Toc356257150"/>
+      <w:bookmarkStart w:id="40" w:name="_Toc356257150"/>
       <w:r>
         <w:t>Future Improvements</w:t>
       </w:r>
-      <w:bookmarkEnd w:id="39"/>
+      <w:bookmarkEnd w:id="40"/>
     </w:p>
     <w:p/>
     <w:p>
@@ -6752,12 +6772,12 @@
       <w:pPr>
         <w:pStyle w:val="Heading1"/>
       </w:pPr>
-      <w:bookmarkStart w:id="40" w:name="_Toc356257151"/>
+      <w:bookmarkStart w:id="41" w:name="_Toc356257151"/>
       <w:r>
         <w:lastRenderedPageBreak/>
         <w:t>conclusion</w:t>
       </w:r>
-      <w:bookmarkEnd w:id="40"/>
+      <w:bookmarkEnd w:id="41"/>
     </w:p>
     <w:p>
       <w:r>
@@ -6791,7 +6811,7 @@
           <w:numId w:val="0"/>
         </w:numPr>
       </w:pPr>
-      <w:bookmarkStart w:id="41" w:name="_Toc356257152"/>
+      <w:bookmarkStart w:id="42" w:name="_Toc356257152"/>
       <w:r>
         <w:lastRenderedPageBreak/>
         <w:t>Refere</w:t>
@@ -6805,7 +6825,7 @@
       <w:r>
         <w:t>ces</w:t>
       </w:r>
-      <w:bookmarkEnd w:id="41"/>
+      <w:bookmarkEnd w:id="42"/>
     </w:p>
     <w:p>
       <w:r>
@@ -6881,15 +6901,7 @@
       </w:r>
       <w:proofErr w:type="spellEnd"/>
       <w:r>
-        <w:t xml:space="preserve">, B. Speech versus mouse commands for word processing applications: An empirical evaluation. </w:t>
-      </w:r>
-      <w:proofErr w:type="gramStart"/>
-      <w:r>
-        <w:t>Int. J. Man-Mach. Stud.</w:t>
-      </w:r>
-      <w:proofErr w:type="gramEnd"/>
-      <w:r>
-        <w:t xml:space="preserve"> 39, 4 (1993), 667–687.</w:t>
+        <w:t>, B. Speech versus mouse commands for word processing applications: An empirical evaluation. Int. J. Man-Mach. Stud. 39, 4 (1993), 667–687.</w:t>
       </w:r>
     </w:p>
     <w:p>
@@ -6913,13 +6925,11 @@
           <w:numId w:val="0"/>
         </w:numPr>
       </w:pPr>
-      <w:bookmarkStart w:id="42" w:name="_Toc356257153"/>
+      <w:bookmarkStart w:id="43" w:name="_Toc356257153"/>
       <w:r>
         <w:lastRenderedPageBreak/>
         <w:t>Appendix A</w:t>
       </w:r>
-      <w:bookmarkStart w:id="43" w:name="_GoBack"/>
-      <w:bookmarkEnd w:id="42"/>
       <w:bookmarkEnd w:id="43"/>
     </w:p>
     <w:sectPr>
@@ -6933,7 +6943,7 @@
 </file>
 
 <file path=word/endnotes.xml><?xml version="1.0" encoding="utf-8"?>
-<w:endnotes xmlns:wpc="http://schemas.microsoft.com/office/word/2010/wordprocessingCanvas" xmlns:mc="http://schemas.openxmlformats.org/markup-compatibility/2006" xmlns:o="urn:schemas-microsoft-com:office:office" xmlns:r="http://schemas.openxmlformats.org/officeDocument/2006/relationships" xmlns:m="http://schemas.openxmlformats.org/officeDocument/2006/math" xmlns:v="urn:schemas-microsoft-com:vml" xmlns:wp14="http://schemas.microsoft.com/office/word/2010/wordprocessingDrawing" xmlns:wp="http://schemas.openxmlformats.org/drawingml/2006/wordprocessingDrawing" xmlns:w10="urn:schemas-microsoft-com:office:word" xmlns:w="http://schemas.openxmlformats.org/wordprocessingml/2006/main" xmlns:w14="http://schemas.microsoft.com/office/word/2010/wordml" xmlns:wpg="http://schemas.microsoft.com/office/word/2010/wordprocessingGroup" xmlns:wpi="http://schemas.microsoft.com/office/word/2010/wordprocessingInk" xmlns:wne="http://schemas.microsoft.com/office/word/2006/wordml" xmlns:wps="http://schemas.microsoft.com/office/word/2010/wordprocessingShape" mc:Ignorable="w14 wp14">
+<w:endnotes xmlns:wpc="http://schemas.microsoft.com/office/word/2010/wordprocessingCanvas" xmlns:mc="http://schemas.openxmlformats.org/markup-compatibility/2006" xmlns:o="urn:schemas-microsoft-com:office:office" xmlns:r="http://schemas.openxmlformats.org/officeDocument/2006/relationships" xmlns:m="http://schemas.openxmlformats.org/officeDocument/2006/math" xmlns:v="urn:schemas-microsoft-com:vml" xmlns:wp14="http://schemas.microsoft.com/office/word/2010/wordprocessingDrawing" xmlns:wp="http://schemas.openxmlformats.org/drawingml/2006/wordprocessingDrawing" xmlns:w10="urn:schemas-microsoft-com:office:word" xmlns:w="http://schemas.openxmlformats.org/wordprocessingml/2006/main" xmlns:w14="http://schemas.microsoft.com/office/word/2010/wordml" xmlns:w15="http://schemas.microsoft.com/office/word/2012/wordml" xmlns:wpg="http://schemas.microsoft.com/office/word/2010/wordprocessingGroup" xmlns:wpi="http://schemas.microsoft.com/office/word/2010/wordprocessingInk" xmlns:wne="http://schemas.microsoft.com/office/word/2006/wordml" xmlns:wps="http://schemas.microsoft.com/office/word/2010/wordprocessingShape" mc:Ignorable="w14 w15 wp14">
   <w:endnote w:type="separator" w:id="-1">
     <w:p>
       <w:pPr>
@@ -6958,7 +6968,7 @@
 </file>
 
 <file path=word/footer1.xml><?xml version="1.0" encoding="utf-8"?>
-<w:ftr xmlns:wpc="http://schemas.microsoft.com/office/word/2010/wordprocessingCanvas" xmlns:mc="http://schemas.openxmlformats.org/markup-compatibility/2006" xmlns:o="urn:schemas-microsoft-com:office:office" xmlns:r="http://schemas.openxmlformats.org/officeDocument/2006/relationships" xmlns:m="http://schemas.openxmlformats.org/officeDocument/2006/math" xmlns:v="urn:schemas-microsoft-com:vml" xmlns:wp14="http://schemas.microsoft.com/office/word/2010/wordprocessingDrawing" xmlns:wp="http://schemas.openxmlformats.org/drawingml/2006/wordprocessingDrawing" xmlns:w10="urn:schemas-microsoft-com:office:word" xmlns:w="http://schemas.openxmlformats.org/wordprocessingml/2006/main" xmlns:w14="http://schemas.microsoft.com/office/word/2010/wordml" xmlns:wpg="http://schemas.microsoft.com/office/word/2010/wordprocessingGroup" xmlns:wpi="http://schemas.microsoft.com/office/word/2010/wordprocessingInk" xmlns:wne="http://schemas.microsoft.com/office/word/2006/wordml" xmlns:wps="http://schemas.microsoft.com/office/word/2010/wordprocessingShape" mc:Ignorable="w14 wp14">
+<w:ftr xmlns:wpc="http://schemas.microsoft.com/office/word/2010/wordprocessingCanvas" xmlns:mc="http://schemas.openxmlformats.org/markup-compatibility/2006" xmlns:o="urn:schemas-microsoft-com:office:office" xmlns:r="http://schemas.openxmlformats.org/officeDocument/2006/relationships" xmlns:m="http://schemas.openxmlformats.org/officeDocument/2006/math" xmlns:v="urn:schemas-microsoft-com:vml" xmlns:wp14="http://schemas.microsoft.com/office/word/2010/wordprocessingDrawing" xmlns:wp="http://schemas.openxmlformats.org/drawingml/2006/wordprocessingDrawing" xmlns:w10="urn:schemas-microsoft-com:office:word" xmlns:w="http://schemas.openxmlformats.org/wordprocessingml/2006/main" xmlns:w14="http://schemas.microsoft.com/office/word/2010/wordml" xmlns:w15="http://schemas.microsoft.com/office/word/2012/wordml" xmlns:wpg="http://schemas.microsoft.com/office/word/2010/wordprocessingGroup" xmlns:wpi="http://schemas.microsoft.com/office/word/2010/wordprocessingInk" xmlns:wne="http://schemas.microsoft.com/office/word/2006/wordml" xmlns:wps="http://schemas.microsoft.com/office/word/2010/wordprocessingShape" mc:Ignorable="w14 w15 wp14">
   <w:p>
     <w:pPr>
       <w:pStyle w:val="Footer"/>
@@ -6974,7 +6984,7 @@
 </file>
 
 <file path=word/footer2.xml><?xml version="1.0" encoding="utf-8"?>
-<w:ftr xmlns:wpc="http://schemas.microsoft.com/office/word/2010/wordprocessingCanvas" xmlns:mc="http://schemas.openxmlformats.org/markup-compatibility/2006" xmlns:o="urn:schemas-microsoft-com:office:office" xmlns:r="http://schemas.openxmlformats.org/officeDocument/2006/relationships" xmlns:m="http://schemas.openxmlformats.org/officeDocument/2006/math" xmlns:v="urn:schemas-microsoft-com:vml" xmlns:wp14="http://schemas.microsoft.com/office/word/2010/wordprocessingDrawing" xmlns:wp="http://schemas.openxmlformats.org/drawingml/2006/wordprocessingDrawing" xmlns:w10="urn:schemas-microsoft-com:office:word" xmlns:w="http://schemas.openxmlformats.org/wordprocessingml/2006/main" xmlns:w14="http://schemas.microsoft.com/office/word/2010/wordml" xmlns:wpg="http://schemas.microsoft.com/office/word/2010/wordprocessingGroup" xmlns:wpi="http://schemas.microsoft.com/office/word/2010/wordprocessingInk" xmlns:wne="http://schemas.microsoft.com/office/word/2006/wordml" xmlns:wps="http://schemas.microsoft.com/office/word/2010/wordprocessingShape" mc:Ignorable="w14 wp14">
+<w:ftr xmlns:wpc="http://schemas.microsoft.com/office/word/2010/wordprocessingCanvas" xmlns:mc="http://schemas.openxmlformats.org/markup-compatibility/2006" xmlns:o="urn:schemas-microsoft-com:office:office" xmlns:r="http://schemas.openxmlformats.org/officeDocument/2006/relationships" xmlns:m="http://schemas.openxmlformats.org/officeDocument/2006/math" xmlns:v="urn:schemas-microsoft-com:vml" xmlns:wp14="http://schemas.microsoft.com/office/word/2010/wordprocessingDrawing" xmlns:wp="http://schemas.openxmlformats.org/drawingml/2006/wordprocessingDrawing" xmlns:w10="urn:schemas-microsoft-com:office:word" xmlns:w="http://schemas.openxmlformats.org/wordprocessingml/2006/main" xmlns:w14="http://schemas.microsoft.com/office/word/2010/wordml" xmlns:w15="http://schemas.microsoft.com/office/word/2012/wordml" xmlns:wpg="http://schemas.microsoft.com/office/word/2010/wordprocessingGroup" xmlns:wpi="http://schemas.microsoft.com/office/word/2010/wordprocessingInk" xmlns:wne="http://schemas.microsoft.com/office/word/2006/wordml" xmlns:wps="http://schemas.microsoft.com/office/word/2010/wordprocessingShape" mc:Ignorable="w14 w15 wp14">
   <w:p>
     <w:pPr>
       <w:pStyle w:val="Footer"/>
@@ -6993,7 +7003,7 @@
       <w:rPr>
         <w:noProof/>
       </w:rPr>
-      <w:t>37</w:t>
+      <w:t>8</w:t>
     </w:r>
     <w:r>
       <w:fldChar w:fldCharType="end"/>
@@ -7008,7 +7018,7 @@
 </file>
 
 <file path=word/footnotes.xml><?xml version="1.0" encoding="utf-8"?>
-<w:footnotes xmlns:wpc="http://schemas.microsoft.com/office/word/2010/wordprocessingCanvas" xmlns:mc="http://schemas.openxmlformats.org/markup-compatibility/2006" xmlns:o="urn:schemas-microsoft-com:office:office" xmlns:r="http://schemas.openxmlformats.org/officeDocument/2006/relationships" xmlns:m="http://schemas.openxmlformats.org/officeDocument/2006/math" xmlns:v="urn:schemas-microsoft-com:vml" xmlns:wp14="http://schemas.microsoft.com/office/word/2010/wordprocessingDrawing" xmlns:wp="http://schemas.openxmlformats.org/drawingml/2006/wordprocessingDrawing" xmlns:w10="urn:schemas-microsoft-com:office:word" xmlns:w="http://schemas.openxmlformats.org/wordprocessingml/2006/main" xmlns:w14="http://schemas.microsoft.com/office/word/2010/wordml" xmlns:wpg="http://schemas.microsoft.com/office/word/2010/wordprocessingGroup" xmlns:wpi="http://schemas.microsoft.com/office/word/2010/wordprocessingInk" xmlns:wne="http://schemas.microsoft.com/office/word/2006/wordml" xmlns:wps="http://schemas.microsoft.com/office/word/2010/wordprocessingShape" mc:Ignorable="w14 wp14">
+<w:footnotes xmlns:wpc="http://schemas.microsoft.com/office/word/2010/wordprocessingCanvas" xmlns:mc="http://schemas.openxmlformats.org/markup-compatibility/2006" xmlns:o="urn:schemas-microsoft-com:office:office" xmlns:r="http://schemas.openxmlformats.org/officeDocument/2006/relationships" xmlns:m="http://schemas.openxmlformats.org/officeDocument/2006/math" xmlns:v="urn:schemas-microsoft-com:vml" xmlns:wp14="http://schemas.microsoft.com/office/word/2010/wordprocessingDrawing" xmlns:wp="http://schemas.openxmlformats.org/drawingml/2006/wordprocessingDrawing" xmlns:w10="urn:schemas-microsoft-com:office:word" xmlns:w="http://schemas.openxmlformats.org/wordprocessingml/2006/main" xmlns:w14="http://schemas.microsoft.com/office/word/2010/wordml" xmlns:w15="http://schemas.microsoft.com/office/word/2012/wordml" xmlns:wpg="http://schemas.microsoft.com/office/word/2010/wordprocessingGroup" xmlns:wpi="http://schemas.microsoft.com/office/word/2010/wordprocessingInk" xmlns:wne="http://schemas.microsoft.com/office/word/2006/wordml" xmlns:wps="http://schemas.microsoft.com/office/word/2010/wordprocessingShape" mc:Ignorable="w14 w15 wp14">
   <w:footnote w:type="separator" w:id="-1">
     <w:p>
       <w:pPr>
@@ -7033,7 +7043,7 @@
 </file>
 
 <file path=word/numbering.xml><?xml version="1.0" encoding="utf-8"?>
-<w:numbering xmlns:wpc="http://schemas.microsoft.com/office/word/2010/wordprocessingCanvas" xmlns:mc="http://schemas.openxmlformats.org/markup-compatibility/2006" xmlns:o="urn:schemas-microsoft-com:office:office" xmlns:r="http://schemas.openxmlformats.org/officeDocument/2006/relationships" xmlns:m="http://schemas.openxmlformats.org/officeDocument/2006/math" xmlns:v="urn:schemas-microsoft-com:vml" xmlns:wp14="http://schemas.microsoft.com/office/word/2010/wordprocessingDrawing" xmlns:wp="http://schemas.openxmlformats.org/drawingml/2006/wordprocessingDrawing" xmlns:w10="urn:schemas-microsoft-com:office:word" xmlns:w="http://schemas.openxmlformats.org/wordprocessingml/2006/main" xmlns:w14="http://schemas.microsoft.com/office/word/2010/wordml" xmlns:wpg="http://schemas.microsoft.com/office/word/2010/wordprocessingGroup" xmlns:wpi="http://schemas.microsoft.com/office/word/2010/wordprocessingInk" xmlns:wne="http://schemas.microsoft.com/office/word/2006/wordml" xmlns:wps="http://schemas.microsoft.com/office/word/2010/wordprocessingShape" mc:Ignorable="w14 wp14">
+<w:numbering xmlns:wpc="http://schemas.microsoft.com/office/word/2010/wordprocessingCanvas" xmlns:mc="http://schemas.openxmlformats.org/markup-compatibility/2006" xmlns:o="urn:schemas-microsoft-com:office:office" xmlns:r="http://schemas.openxmlformats.org/officeDocument/2006/relationships" xmlns:m="http://schemas.openxmlformats.org/officeDocument/2006/math" xmlns:v="urn:schemas-microsoft-com:vml" xmlns:wp14="http://schemas.microsoft.com/office/word/2010/wordprocessingDrawing" xmlns:wp="http://schemas.openxmlformats.org/drawingml/2006/wordprocessingDrawing" xmlns:w10="urn:schemas-microsoft-com:office:word" xmlns:w="http://schemas.openxmlformats.org/wordprocessingml/2006/main" xmlns:w14="http://schemas.microsoft.com/office/word/2010/wordml" xmlns:w15="http://schemas.microsoft.com/office/word/2012/wordml" xmlns:wpg="http://schemas.microsoft.com/office/word/2010/wordprocessingGroup" xmlns:wpi="http://schemas.microsoft.com/office/word/2010/wordprocessingInk" xmlns:wne="http://schemas.microsoft.com/office/word/2006/wordml" xmlns:wps="http://schemas.microsoft.com/office/word/2010/wordprocessingShape" mc:Ignorable="w14 w15 wp14">
   <w:abstractNum w:abstractNumId="0">
     <w:nsid w:val="06466AC5"/>
     <w:multiLevelType w:val="hybridMultilevel"/>
@@ -8617,7 +8627,7 @@
 </file>
 
 <file path=word/styles.xml><?xml version="1.0" encoding="utf-8"?>
-<w:styles xmlns:mc="http://schemas.openxmlformats.org/markup-compatibility/2006" xmlns:r="http://schemas.openxmlformats.org/officeDocument/2006/relationships" xmlns:w="http://schemas.openxmlformats.org/wordprocessingml/2006/main" xmlns:w14="http://schemas.microsoft.com/office/word/2010/wordml" mc:Ignorable="w14">
+<w:styles xmlns:mc="http://schemas.openxmlformats.org/markup-compatibility/2006" xmlns:r="http://schemas.openxmlformats.org/officeDocument/2006/relationships" xmlns:w="http://schemas.openxmlformats.org/wordprocessingml/2006/main" xmlns:w14="http://schemas.microsoft.com/office/word/2010/wordml" xmlns:w15="http://schemas.microsoft.com/office/word/2012/wordml" mc:Ignorable="w14 w15">
   <w:docDefaults>
     <w:rPrDefault>
       <w:rPr>
@@ -8627,910 +8637,378 @@
     </w:rPrDefault>
     <w:pPrDefault/>
   </w:docDefaults>
-  <w:latentStyles w:defLockedState="0" w:defUIPriority="99" w:defSemiHidden="1" w:defUnhideWhenUsed="1" w:defQFormat="0" w:count="267">
-    <w:lsdException w:name="Normal" w:semiHidden="0" w:uiPriority="0" w:unhideWhenUsed="0" w:qFormat="1"/>
-    <w:lsdException w:name="heading 1" w:semiHidden="0" w:uiPriority="9" w:unhideWhenUsed="0" w:qFormat="1"/>
-    <w:lsdException w:name="heading 2" w:uiPriority="9" w:qFormat="1"/>
-    <w:lsdException w:name="heading 3" w:uiPriority="9" w:qFormat="1"/>
-    <w:lsdException w:name="heading 4" w:uiPriority="9" w:qFormat="1"/>
-    <w:lsdException w:name="heading 5" w:uiPriority="9" w:qFormat="1"/>
-    <w:lsdException w:name="heading 6" w:uiPriority="9" w:qFormat="1"/>
-    <w:lsdException w:name="heading 7" w:uiPriority="9" w:qFormat="1"/>
-    <w:lsdException w:name="heading 8" w:uiPriority="9" w:qFormat="1"/>
-    <w:lsdException w:name="heading 9" w:uiPriority="9" w:qFormat="1"/>
-    <w:lsdException w:name="toc 1" w:uiPriority="39"/>
-    <w:lsdException w:name="toc 2" w:uiPriority="39"/>
-    <w:lsdException w:name="toc 3" w:uiPriority="39"/>
-    <w:lsdException w:name="toc 4" w:uiPriority="39"/>
-    <w:lsdException w:name="toc 5" w:uiPriority="39"/>
-    <w:lsdException w:name="toc 6" w:uiPriority="39"/>
-    <w:lsdException w:name="toc 7" w:uiPriority="39"/>
-    <w:lsdException w:name="toc 8" w:uiPriority="39"/>
-    <w:lsdException w:name="toc 9" w:uiPriority="39"/>
-    <w:lsdException w:name="caption" w:uiPriority="35" w:qFormat="1"/>
-    <w:lsdException w:name="Title" w:semiHidden="0" w:uiPriority="10" w:unhideWhenUsed="0" w:qFormat="1"/>
-    <w:lsdException w:name="Default Paragraph Font" w:uiPriority="1"/>
-    <w:lsdException w:name="Subtitle" w:semiHidden="0" w:uiPriority="11" w:unhideWhenUsed="0" w:qFormat="1"/>
-    <w:lsdException w:name="Strong" w:semiHidden="0" w:uiPriority="22" w:unhideWhenUsed="0" w:qFormat="1"/>
-    <w:lsdException w:name="Emphasis" w:semiHidden="0" w:uiPriority="20" w:unhideWhenUsed="0" w:qFormat="1"/>
-    <w:lsdException w:name="Table Grid" w:semiHidden="0" w:uiPriority="59" w:unhideWhenUsed="0"/>
-    <w:lsdException w:name="Placeholder Text" w:unhideWhenUsed="0"/>
-    <w:lsdException w:name="No Spacing" w:semiHidden="0" w:uiPriority="1" w:unhideWhenUsed="0" w:qFormat="1"/>
-    <w:lsdException w:name="Light Shading" w:semiHidden="0" w:uiPriority="60" w:unhideWhenUsed="0"/>
-    <w:lsdException w:name="Light List" w:semiHidden="0" w:uiPriority="61" w:unhideWhenUsed="0"/>
-    <w:lsdException w:name="Light Grid" w:semiHidden="0" w:uiPriority="62" w:unhideWhenUsed="0"/>
-    <w:lsdException w:name="Medium Shading 1" w:semiHidden="0" w:uiPriority="63" w:unhideWhenUsed="0"/>
-    <w:lsdException w:name="Medium Shading 2" w:semiHidden="0" w:uiPriority="64" w:unhideWhenUsed="0"/>
-    <w:lsdException w:name="Medium List 1" w:semiHidden="0" w:uiPriority="65" w:unhideWhenUsed="0"/>
-    <w:lsdException w:name="Medium List 2" w:semiHidden="0" w:uiPriority="66" w:unhideWhenUsed="0"/>
-    <w:lsdException w:name="Medium Grid 1" w:semiHidden="0" w:uiPriority="67" w:unhideWhenUsed="0"/>
-    <w:lsdException w:name="Medium Grid 2" w:semiHidden="0" w:uiPriority="68" w:unhideWhenUsed="0"/>
-    <w:lsdException w:name="Medium Grid 3" w:semiHidden="0" w:uiPriority="69" w:unhideWhenUsed="0"/>
-    <w:lsdException w:name="Dark List" w:semiHidden="0" w:uiPriority="70" w:unhideWhenUsed="0"/>
-    <w:lsdException w:name="Colorful Shading" w:semiHidden="0" w:uiPriority="71" w:unhideWhenUsed="0"/>
-    <w:lsdException w:name="Colorful List" w:semiHidden="0" w:uiPriority="72" w:unhideWhenUsed="0"/>
-    <w:lsdException w:name="Colorful Grid" w:semiHidden="0" w:uiPriority="73" w:unhideWhenUsed="0"/>
-    <w:lsdException w:name="Light Shading Accent 1" w:semiHidden="0" w:uiPriority="60" w:unhideWhenUsed="0"/>
-    <w:lsdException w:name="Light List Accent 1" w:semiHidden="0" w:uiPriority="61" w:unhideWhenUsed="0"/>
-    <w:lsdException w:name="Light Grid Accent 1" w:semiHidden="0" w:uiPriority="62" w:unhideWhenUsed="0"/>
-    <w:lsdException w:name="Medium Shading 1 Accent 1" w:semiHidden="0" w:uiPriority="63" w:unhideWhenUsed="0"/>
-    <w:lsdException w:name="Medium Shading 2 Accent 1" w:semiHidden="0" w:uiPriority="64" w:unhideWhenUsed="0"/>
-    <w:lsdException w:name="Medium List 1 Accent 1" w:semiHidden="0" w:uiPriority="65" w:unhideWhenUsed="0"/>
-    <w:lsdException w:name="Revision" w:unhideWhenUsed="0"/>
-    <w:lsdException w:name="List Paragraph" w:semiHidden="0" w:uiPriority="34" w:unhideWhenUsed="0" w:qFormat="1"/>
-    <w:lsdException w:name="Quote" w:semiHidden="0" w:uiPriority="29" w:unhideWhenUsed="0" w:qFormat="1"/>
-    <w:lsdException w:name="Intense Quote" w:semiHidden="0" w:uiPriority="30" w:unhideWhenUsed="0" w:qFormat="1"/>
-    <w:lsdException w:name="Medium List 2 Accent 1" w:semiHidden="0" w:uiPriority="66" w:unhideWhenUsed="0"/>
-    <w:lsdException w:name="Medium Grid 1 Accent 1" w:semiHidden="0" w:uiPriority="67" w:unhideWhenUsed="0"/>
-    <w:lsdException w:name="Medium Grid 2 Accent 1" w:semiHidden="0" w:uiPriority="68" w:unhideWhenUsed="0"/>
-    <w:lsdException w:name="Medium Grid 3 Accent 1" w:semiHidden="0" w:uiPriority="69" w:unhideWhenUsed="0"/>
-    <w:lsdException w:name="Dark List Accent 1" w:semiHidden="0" w:uiPriority="70" w:unhideWhenUsed="0"/>
-    <w:lsdException w:name="Colorful Shading Accent 1" w:semiHidden="0" w:uiPriority="71" w:unhideWhenUsed="0"/>
-    <w:lsdException w:name="Colorful List Accent 1" w:semiHidden="0" w:uiPriority="72" w:unhideWhenUsed="0"/>
-    <w:lsdException w:name="Colorful Grid Accent 1" w:semiHidden="0" w:uiPriority="73" w:unhideWhenUsed="0"/>
-    <w:lsdException w:name="Light Shading Accent 2" w:semiHidden="0" w:uiPriority="60" w:unhideWhenUsed="0"/>
-    <w:lsdException w:name="Light List Accent 2" w:semiHidden="0" w:uiPriority="61" w:unhideWhenUsed="0"/>
-    <w:lsdException w:name="Light Grid Accent 2" w:semiHidden="0" w:uiPriority="62" w:unhideWhenUsed="0"/>
-    <w:lsdException w:name="Medium Shading 1 Accent 2" w:semiHidden="0" w:uiPriority="63" w:unhideWhenUsed="0"/>
-    <w:lsdException w:name="Medium Shading 2 Accent 2" w:semiHidden="0" w:uiPriority="64" w:unhideWhenUsed="0"/>
-    <w:lsdException w:name="Medium List 1 Accent 2" w:semiHidden="0" w:uiPriority="65" w:unhideWhenUsed="0"/>
-    <w:lsdException w:name="Medium List 2 Accent 2" w:semiHidden="0" w:uiPriority="66" w:unhideWhenUsed="0"/>
-    <w:lsdException w:name="Medium Grid 1 Accent 2" w:semiHidden="0" w:uiPriority="67" w:unhideWhenUsed="0"/>
-    <w:lsdException w:name="Medium Grid 2 Accent 2" w:semiHidden="0" w:uiPriority="68" w:unhideWhenUsed="0"/>
-    <w:lsdException w:name="Medium Grid 3 Accent 2" w:semiHidden="0" w:uiPriority="69" w:unhideWhenUsed="0"/>
-    <w:lsdException w:name="Dark List Accent 2" w:semiHidden="0" w:uiPriority="70" w:unhideWhenUsed="0"/>
-    <w:lsdException w:name="Colorful Shading Accent 2" w:semiHidden="0" w:uiPriority="71" w:unhideWhenUsed="0"/>
-    <w:lsdException w:name="Colorful List Accent 2" w:semiHidden="0" w:uiPriority="72" w:unhideWhenUsed="0"/>
-    <w:lsdException w:name="Colorful Grid Accent 2" w:semiHidden="0" w:uiPriority="73" w:unhideWhenUsed="0"/>
-    <w:lsdException w:name="Light Shading Accent 3" w:semiHidden="0" w:uiPriority="60" w:unhideWhenUsed="0"/>
-    <w:lsdException w:name="Light List Accent 3" w:semiHidden="0" w:uiPriority="61" w:unhideWhenUsed="0"/>
-    <w:lsdException w:name="Light Grid Accent 3" w:semiHidden="0" w:uiPriority="62" w:unhideWhenUsed="0"/>
-    <w:lsdException w:name="Medium Shading 1 Accent 3" w:semiHidden="0" w:uiPriority="63" w:unhideWhenUsed="0"/>
-    <w:lsdException w:name="Medium Shading 2 Accent 3" w:semiHidden="0" w:uiPriority="64" w:unhideWhenUsed="0"/>
-    <w:lsdException w:name="Medium List 1 Accent 3" w:semiHidden="0" w:uiPriority="65" w:unhideWhenUsed="0"/>
-    <w:lsdException w:name="Medium List 2 Accent 3" w:semiHidden="0" w:uiPriority="66" w:unhideWhenUsed="0"/>
-    <w:lsdException w:name="Medium Grid 1 Accent 3" w:semiHidden="0" w:uiPriority="67" w:unhideWhenUsed="0"/>
-    <w:lsdException w:name="Medium Grid 2 Accent 3" w:semiHidden="0" w:uiPriority="68" w:unhideWhenUsed="0"/>
-    <w:lsdException w:name="Medium Grid 3 Accent 3" w:semiHidden="0" w:uiPriority="69" w:unhideWhenUsed="0"/>
-    <w:lsdException w:name="Dark List Accent 3" w:semiHidden="0" w:uiPriority="70" w:unhideWhenUsed="0"/>
-    <w:lsdException w:name="Colorful Shading Accent 3" w:semiHidden="0" w:uiPriority="71" w:unhideWhenUsed="0"/>
-    <w:lsdException w:name="Colorful List Accent 3" w:semiHidden="0" w:uiPriority="72" w:unhideWhenUsed="0"/>
-    <w:lsdException w:name="Colorful Grid Accent 3" w:semiHidden="0" w:uiPriority="73" w:unhideWhenUsed="0"/>
-    <w:lsdException w:name="Light Shading Accent 4" w:semiHidden="0" w:uiPriority="60" w:unhideWhenUsed="0"/>
-    <w:lsdException w:name="Light List Accent 4" w:semiHidden="0" w:uiPriority="61" w:unhideWhenUsed="0"/>
-    <w:lsdException w:name="Light Grid Accent 4" w:semiHidden="0" w:uiPriority="62" w:unhideWhenUsed="0"/>
-    <w:lsdException w:name="Medium Shading 1 Accent 4" w:semiHidden="0" w:uiPriority="63" w:unhideWhenUsed="0"/>
-    <w:lsdException w:name="Medium Shading 2 Accent 4" w:semiHidden="0" w:uiPriority="64" w:unhideWhenUsed="0"/>
-    <w:lsdException w:name="Medium List 1 Accent 4" w:semiHidden="0" w:uiPriority="65" w:unhideWhenUsed="0"/>
-    <w:lsdException w:name="Medium List 2 Accent 4" w:semiHidden="0" w:uiPriority="66" w:unhideWhenUsed="0"/>
-    <w:lsdException w:name="Medium Grid 1 Accent 4" w:semiHidden="0" w:uiPriority="67" w:unhideWhenUsed="0"/>
-    <w:lsdException w:name="Medium Grid 2 Accent 4" w:semiHidden="0" w:uiPriority="68" w:unhideWhenUsed="0"/>
-    <w:lsdException w:name="Medium Grid 3 Accent 4" w:semiHidden="0" w:uiPriority="69" w:unhideWhenUsed="0"/>
-    <w:lsdException w:name="Dark List Accent 4" w:semiHidden="0" w:uiPriority="70" w:unhideWhenUsed="0"/>
-    <w:lsdException w:name="Colorful Shading Accent 4" w:semiHidden="0" w:uiPriority="71" w:unhideWhenUsed="0"/>
-    <w:lsdException w:name="Colorful List Accent 4" w:semiHidden="0" w:uiPriority="72" w:unhideWhenUsed="0"/>
-    <w:lsdException w:name="Colorful Grid Accent 4" w:semiHidden="0" w:uiPriority="73" w:unhideWhenUsed="0"/>
-    <w:lsdException w:name="Light Shading Accent 5" w:semiHidden="0" w:uiPriority="60" w:unhideWhenUsed="0"/>
-    <w:lsdException w:name="Light List Accent 5" w:semiHidden="0" w:uiPriority="61" w:unhideWhenUsed="0"/>
-    <w:lsdException w:name="Light Grid Accent 5" w:semiHidden="0" w:uiPriority="62" w:unhideWhenUsed="0"/>
-    <w:lsdException w:name="Medium Shading 1 Accent 5" w:semiHidden="0" w:uiPriority="63" w:unhideWhenUsed="0"/>
-    <w:lsdException w:name="Medium Shading 2 Accent 5" w:semiHidden="0" w:uiPriority="64" w:unhideWhenUsed="0"/>
-    <w:lsdException w:name="Medium List 1 Accent 5" w:semiHidden="0" w:uiPriority="65" w:unhideWhenUsed="0"/>
-    <w:lsdException w:name="Medium List 2 Accent 5" w:semiHidden="0" w:uiPriority="66" w:unhideWhenUsed="0"/>
-    <w:lsdException w:name="Medium Grid 1 Accent 5" w:semiHidden="0" w:uiPriority="67" w:unhideWhenUsed="0"/>
-    <w:lsdException w:name="Medium Grid 2 Accent 5" w:semiHidden="0" w:uiPriority="68" w:unhideWhenUsed="0"/>
-    <w:lsdException w:name="Medium Grid 3 Accent 5" w:semiHidden="0" w:uiPriority="69" w:unhideWhenUsed="0"/>
-    <w:lsdException w:name="Dark List Accent 5" w:semiHidden="0" w:uiPriority="70" w:unhideWhenUsed="0"/>
-    <w:lsdException w:name="Colorful Shading Accent 5" w:semiHidden="0" w:uiPriority="71" w:unhideWhenUsed="0"/>
-    <w:lsdException w:name="Colorful List Accent 5" w:semiHidden="0" w:uiPriority="72" w:unhideWhenUsed="0"/>
-    <w:lsdException w:name="Colorful Grid Accent 5" w:semiHidden="0" w:uiPriority="73" w:unhideWhenUsed="0"/>
-    <w:lsdException w:name="Light Shading Accent 6" w:semiHidden="0" w:uiPriority="60" w:unhideWhenUsed="0"/>
-    <w:lsdException w:name="Light List Accent 6" w:semiHidden="0" w:uiPriority="61" w:unhideWhenUsed="0"/>
-    <w:lsdException w:name="Light Grid Accent 6" w:semiHidden="0" w:uiPriority="62" w:unhideWhenUsed="0"/>
-    <w:lsdException w:name="Medium Shading 1 Accent 6" w:semiHidden="0" w:uiPriority="63" w:unhideWhenUsed="0"/>
-    <w:lsdException w:name="Medium Shading 2 Accent 6" w:semiHidden="0" w:uiPriority="64" w:unhideWhenUsed="0"/>
-    <w:lsdException w:name="Medium List 1 Accent 6" w:semiHidden="0" w:uiPriority="65" w:unhideWhenUsed="0"/>
-    <w:lsdException w:name="Medium List 2 Accent 6" w:semiHidden="0" w:uiPriority="66" w:unhideWhenUsed="0"/>
-    <w:lsdException w:name="Medium Grid 1 Accent 6" w:semiHidden="0" w:uiPriority="67" w:unhideWhenUsed="0"/>
-    <w:lsdException w:name="Medium Grid 2 Accent 6" w:semiHidden="0" w:uiPriority="68" w:unhideWhenUsed="0"/>
-    <w:lsdException w:name="Medium Grid 3 Accent 6" w:semiHidden="0" w:uiPriority="69" w:unhideWhenUsed="0"/>
-    <w:lsdException w:name="Dark List Accent 6" w:semiHidden="0" w:uiPriority="70" w:unhideWhenUsed="0"/>
-    <w:lsdException w:name="Colorful Shading Accent 6" w:semiHidden="0" w:uiPriority="71" w:unhideWhenUsed="0"/>
-    <w:lsdException w:name="Colorful List Accent 6" w:semiHidden="0" w:uiPriority="72" w:unhideWhenUsed="0"/>
-    <w:lsdException w:name="Colorful Grid Accent 6" w:semiHidden="0" w:uiPriority="73" w:unhideWhenUsed="0"/>
-    <w:lsdException w:name="Subtle Emphasis" w:semiHidden="0" w:uiPriority="19" w:unhideWhenUsed="0" w:qFormat="1"/>
-    <w:lsdException w:name="Intense Emphasis" w:semiHidden="0" w:uiPriority="21" w:unhideWhenUsed="0" w:qFormat="1"/>
-    <w:lsdException w:name="Subtle Reference" w:semiHidden="0" w:uiPriority="31" w:unhideWhenUsed="0" w:qFormat="1"/>
-    <w:lsdException w:name="Intense Reference" w:semiHidden="0" w:uiPriority="32" w:unhideWhenUsed="0" w:qFormat="1"/>
-    <w:lsdException w:name="Book Title" w:semiHidden="0" w:uiPriority="33" w:unhideWhenUsed="0" w:qFormat="1"/>
-    <w:lsdException w:name="Bibliography" w:uiPriority="37"/>
-    <w:lsdException w:name="TOC Heading" w:uiPriority="39" w:qFormat="1"/>
-  </w:latentStyles>
-  <w:style w:type="paragraph" w:default="1" w:styleId="Normal">
-    <w:name w:val="Normal"/>
-    <w:aliases w:val="BodyText"/>
-    <w:qFormat/>
-    <w:rsid w:val="0095713D"/>
-    <w:pPr>
-      <w:spacing w:line="360" w:lineRule="auto"/>
-    </w:pPr>
-    <w:rPr>
-      <w:rFonts w:ascii="Arial" w:hAnsi="Arial"/>
-      <w:sz w:val="24"/>
-      <w:szCs w:val="22"/>
-      <w:lang w:eastAsia="en-US"/>
-    </w:rPr>
-  </w:style>
-  <w:style w:type="paragraph" w:styleId="Heading1">
-    <w:name w:val="heading 1"/>
-    <w:aliases w:val="MainHeading"/>
-    <w:basedOn w:val="Normal"/>
-    <w:next w:val="Normal"/>
-    <w:link w:val="Heading1Char"/>
-    <w:uiPriority w:val="9"/>
-    <w:qFormat/>
-    <w:rsid w:val="0095713D"/>
-    <w:pPr>
-      <w:keepNext/>
-      <w:keepLines/>
-      <w:numPr>
-        <w:numId w:val="1"/>
-      </w:numPr>
-      <w:spacing w:before="240" w:after="120"/>
-      <w:outlineLvl w:val="0"/>
-    </w:pPr>
-    <w:rPr>
-      <w:rFonts w:eastAsia="Times New Roman"/>
-      <w:b/>
-      <w:bCs/>
-      <w:caps/>
-      <w:sz w:val="28"/>
-      <w:szCs w:val="28"/>
-    </w:rPr>
-  </w:style>
-  <w:style w:type="paragraph" w:styleId="Heading2">
-    <w:name w:val="heading 2"/>
-    <w:aliases w:val="SecondHeading"/>
-    <w:basedOn w:val="Normal"/>
-    <w:next w:val="Normal"/>
-    <w:link w:val="Heading2Char"/>
-    <w:uiPriority w:val="9"/>
-    <w:unhideWhenUsed/>
-    <w:qFormat/>
-    <w:rsid w:val="0095713D"/>
-    <w:pPr>
-      <w:keepNext/>
-      <w:keepLines/>
-      <w:numPr>
-        <w:ilvl w:val="1"/>
-        <w:numId w:val="1"/>
-      </w:numPr>
-      <w:spacing w:before="240" w:after="120"/>
-      <w:ind w:left="578" w:hanging="578"/>
-      <w:outlineLvl w:val="1"/>
-    </w:pPr>
-    <w:rPr>
-      <w:rFonts w:eastAsia="Times New Roman"/>
-      <w:b/>
-      <w:bCs/>
-      <w:szCs w:val="26"/>
-    </w:rPr>
-  </w:style>
-  <w:style w:type="paragraph" w:styleId="Heading3">
-    <w:name w:val="heading 3"/>
-    <w:aliases w:val="ThirdHeading"/>
-    <w:basedOn w:val="Normal"/>
-    <w:next w:val="Normal"/>
-    <w:link w:val="Heading3Char"/>
-    <w:uiPriority w:val="9"/>
-    <w:unhideWhenUsed/>
-    <w:qFormat/>
-    <w:rsid w:val="0095713D"/>
-    <w:pPr>
-      <w:keepNext/>
-      <w:keepLines/>
-      <w:numPr>
-        <w:ilvl w:val="2"/>
-        <w:numId w:val="1"/>
-      </w:numPr>
-      <w:spacing w:before="240" w:after="120"/>
-      <w:outlineLvl w:val="2"/>
-    </w:pPr>
-    <w:rPr>
-      <w:rFonts w:eastAsia="Times New Roman"/>
-      <w:b/>
-      <w:bCs/>
-    </w:rPr>
-  </w:style>
-  <w:style w:type="paragraph" w:styleId="Heading4">
-    <w:name w:val="heading 4"/>
-    <w:basedOn w:val="Normal"/>
-    <w:next w:val="Normal"/>
-    <w:link w:val="Heading4Char"/>
-    <w:uiPriority w:val="9"/>
-    <w:semiHidden/>
-    <w:unhideWhenUsed/>
-    <w:qFormat/>
-    <w:rsid w:val="0095713D"/>
-    <w:pPr>
-      <w:keepNext/>
-      <w:keepLines/>
-      <w:numPr>
-        <w:ilvl w:val="3"/>
-        <w:numId w:val="1"/>
-      </w:numPr>
-      <w:spacing w:before="200"/>
-      <w:outlineLvl w:val="3"/>
-    </w:pPr>
-    <w:rPr>
-      <w:rFonts w:ascii="Cambria" w:eastAsia="Times New Roman" w:hAnsi="Cambria"/>
-      <w:b/>
-      <w:bCs/>
-      <w:i/>
-      <w:iCs/>
-      <w:color w:val="4F81BD"/>
-    </w:rPr>
-  </w:style>
-  <w:style w:type="paragraph" w:styleId="Heading5">
-    <w:name w:val="heading 5"/>
-    <w:basedOn w:val="Normal"/>
-    <w:next w:val="Normal"/>
-    <w:link w:val="Heading5Char"/>
-    <w:uiPriority w:val="9"/>
-    <w:semiHidden/>
-    <w:unhideWhenUsed/>
-    <w:qFormat/>
-    <w:rsid w:val="0095713D"/>
-    <w:pPr>
-      <w:keepNext/>
-      <w:keepLines/>
-      <w:numPr>
-        <w:ilvl w:val="4"/>
-        <w:numId w:val="1"/>
-      </w:numPr>
-      <w:spacing w:before="200"/>
-      <w:outlineLvl w:val="4"/>
-    </w:pPr>
-    <w:rPr>
-      <w:rFonts w:ascii="Cambria" w:eastAsia="Times New Roman" w:hAnsi="Cambria"/>
-      <w:color w:val="243F60"/>
-    </w:rPr>
-  </w:style>
-  <w:style w:type="paragraph" w:styleId="Heading6">
-    <w:name w:val="heading 6"/>
-    <w:basedOn w:val="Normal"/>
-    <w:next w:val="Normal"/>
-    <w:link w:val="Heading6Char"/>
-    <w:uiPriority w:val="9"/>
-    <w:semiHidden/>
-    <w:unhideWhenUsed/>
-    <w:qFormat/>
-    <w:rsid w:val="0095713D"/>
-    <w:pPr>
-      <w:keepNext/>
-      <w:keepLines/>
-      <w:numPr>
-        <w:ilvl w:val="5"/>
-        <w:numId w:val="1"/>
-      </w:numPr>
-      <w:spacing w:before="200"/>
-      <w:outlineLvl w:val="5"/>
-    </w:pPr>
-    <w:rPr>
-      <w:rFonts w:ascii="Cambria" w:eastAsia="Times New Roman" w:hAnsi="Cambria"/>
-      <w:i/>
-      <w:iCs/>
-      <w:color w:val="243F60"/>
-    </w:rPr>
-  </w:style>
-  <w:style w:type="paragraph" w:styleId="Heading7">
-    <w:name w:val="heading 7"/>
-    <w:basedOn w:val="Normal"/>
-    <w:next w:val="Normal"/>
-    <w:link w:val="Heading7Char"/>
-    <w:uiPriority w:val="9"/>
-    <w:semiHidden/>
-    <w:unhideWhenUsed/>
-    <w:qFormat/>
-    <w:rsid w:val="0095713D"/>
-    <w:pPr>
-      <w:keepNext/>
-      <w:keepLines/>
-      <w:numPr>
-        <w:ilvl w:val="6"/>
-        <w:numId w:val="1"/>
-      </w:numPr>
-      <w:spacing w:before="200"/>
-      <w:outlineLvl w:val="6"/>
-    </w:pPr>
-    <w:rPr>
-      <w:rFonts w:ascii="Cambria" w:eastAsia="Times New Roman" w:hAnsi="Cambria"/>
-      <w:i/>
-      <w:iCs/>
-      <w:color w:val="404040"/>
-    </w:rPr>
-  </w:style>
-  <w:style w:type="paragraph" w:styleId="Heading8">
-    <w:name w:val="heading 8"/>
-    <w:basedOn w:val="Normal"/>
-    <w:next w:val="Normal"/>
-    <w:link w:val="Heading8Char"/>
-    <w:uiPriority w:val="9"/>
-    <w:semiHidden/>
-    <w:unhideWhenUsed/>
-    <w:qFormat/>
-    <w:rsid w:val="0095713D"/>
-    <w:pPr>
-      <w:keepNext/>
-      <w:keepLines/>
-      <w:numPr>
-        <w:ilvl w:val="7"/>
-        <w:numId w:val="1"/>
-      </w:numPr>
-      <w:spacing w:before="200"/>
-      <w:outlineLvl w:val="7"/>
-    </w:pPr>
-    <w:rPr>
-      <w:rFonts w:ascii="Cambria" w:eastAsia="Times New Roman" w:hAnsi="Cambria"/>
-      <w:color w:val="404040"/>
-      <w:sz w:val="20"/>
-      <w:szCs w:val="20"/>
-    </w:rPr>
-  </w:style>
-  <w:style w:type="paragraph" w:styleId="Heading9">
-    <w:name w:val="heading 9"/>
-    <w:basedOn w:val="Normal"/>
-    <w:next w:val="Normal"/>
-    <w:link w:val="Heading9Char"/>
-    <w:uiPriority w:val="9"/>
-    <w:semiHidden/>
-    <w:unhideWhenUsed/>
-    <w:qFormat/>
-    <w:rsid w:val="0095713D"/>
-    <w:pPr>
-      <w:keepNext/>
-      <w:keepLines/>
-      <w:numPr>
-        <w:ilvl w:val="8"/>
-        <w:numId w:val="1"/>
-      </w:numPr>
-      <w:spacing w:before="200"/>
-      <w:outlineLvl w:val="8"/>
-    </w:pPr>
-    <w:rPr>
-      <w:rFonts w:ascii="Cambria" w:eastAsia="Times New Roman" w:hAnsi="Cambria"/>
-      <w:i/>
-      <w:iCs/>
-      <w:color w:val="404040"/>
-      <w:sz w:val="20"/>
-      <w:szCs w:val="20"/>
-    </w:rPr>
-  </w:style>
-  <w:style w:type="character" w:default="1" w:styleId="DefaultParagraphFont">
-    <w:name w:val="Default Paragraph Font"/>
-    <w:uiPriority w:val="1"/>
-    <w:semiHidden/>
-    <w:unhideWhenUsed/>
-  </w:style>
-  <w:style w:type="table" w:default="1" w:styleId="TableNormal">
-    <w:name w:val="Normal Table"/>
-    <w:uiPriority w:val="99"/>
-    <w:semiHidden/>
-    <w:unhideWhenUsed/>
-    <w:tblPr>
-      <w:tblInd w:w="0" w:type="dxa"/>
-      <w:tblCellMar>
-        <w:top w:w="0" w:type="dxa"/>
-        <w:left w:w="108" w:type="dxa"/>
-        <w:bottom w:w="0" w:type="dxa"/>
-        <w:right w:w="108" w:type="dxa"/>
-      </w:tblCellMar>
-    </w:tblPr>
-  </w:style>
-  <w:style w:type="numbering" w:default="1" w:styleId="NoList">
-    <w:name w:val="No List"/>
-    <w:uiPriority w:val="99"/>
-    <w:semiHidden/>
-    <w:unhideWhenUsed/>
-  </w:style>
-  <w:style w:type="character" w:customStyle="1" w:styleId="Heading1Char">
-    <w:name w:val="Heading 1 Char"/>
-    <w:aliases w:val="MainHeading Char"/>
-    <w:basedOn w:val="DefaultParagraphFont"/>
-    <w:link w:val="Heading1"/>
-    <w:uiPriority w:val="9"/>
-    <w:rsid w:val="0095713D"/>
-    <w:rPr>
-      <w:rFonts w:ascii="Arial" w:eastAsia="Times New Roman" w:hAnsi="Arial" w:cs="Times New Roman"/>
-      <w:b/>
-      <w:bCs/>
-      <w:caps/>
-      <w:sz w:val="28"/>
-      <w:szCs w:val="28"/>
-    </w:rPr>
-  </w:style>
-  <w:style w:type="character" w:customStyle="1" w:styleId="Heading2Char">
-    <w:name w:val="Heading 2 Char"/>
-    <w:aliases w:val="SecondHeading Char"/>
-    <w:basedOn w:val="DefaultParagraphFont"/>
-    <w:link w:val="Heading2"/>
-    <w:uiPriority w:val="9"/>
-    <w:rsid w:val="0095713D"/>
-    <w:rPr>
-      <w:rFonts w:ascii="Arial" w:eastAsia="Times New Roman" w:hAnsi="Arial" w:cs="Times New Roman"/>
-      <w:b/>
-      <w:bCs/>
-      <w:sz w:val="24"/>
-      <w:szCs w:val="26"/>
-    </w:rPr>
-  </w:style>
-  <w:style w:type="character" w:customStyle="1" w:styleId="Heading3Char">
-    <w:name w:val="Heading 3 Char"/>
-    <w:aliases w:val="ThirdHeading Char"/>
-    <w:basedOn w:val="DefaultParagraphFont"/>
-    <w:link w:val="Heading3"/>
-    <w:uiPriority w:val="9"/>
-    <w:rsid w:val="0095713D"/>
-    <w:rPr>
-      <w:rFonts w:ascii="Arial" w:eastAsia="Times New Roman" w:hAnsi="Arial" w:cs="Times New Roman"/>
-      <w:b/>
-      <w:bCs/>
-      <w:sz w:val="24"/>
-    </w:rPr>
-  </w:style>
-  <w:style w:type="character" w:customStyle="1" w:styleId="Heading4Char">
-    <w:name w:val="Heading 4 Char"/>
-    <w:basedOn w:val="DefaultParagraphFont"/>
-    <w:link w:val="Heading4"/>
-    <w:uiPriority w:val="9"/>
-    <w:semiHidden/>
-    <w:rsid w:val="0095713D"/>
-    <w:rPr>
-      <w:rFonts w:ascii="Cambria" w:eastAsia="Times New Roman" w:hAnsi="Cambria" w:cs="Times New Roman"/>
-      <w:b/>
-      <w:bCs/>
-      <w:i/>
-      <w:iCs/>
-      <w:color w:val="4F81BD"/>
-      <w:sz w:val="24"/>
-    </w:rPr>
-  </w:style>
-  <w:style w:type="character" w:customStyle="1" w:styleId="Heading5Char">
-    <w:name w:val="Heading 5 Char"/>
-    <w:basedOn w:val="DefaultParagraphFont"/>
-    <w:link w:val="Heading5"/>
-    <w:uiPriority w:val="9"/>
-    <w:semiHidden/>
-    <w:rsid w:val="0095713D"/>
-    <w:rPr>
-      <w:rFonts w:ascii="Cambria" w:eastAsia="Times New Roman" w:hAnsi="Cambria" w:cs="Times New Roman"/>
-      <w:color w:val="243F60"/>
-      <w:sz w:val="24"/>
-    </w:rPr>
-  </w:style>
-  <w:style w:type="character" w:customStyle="1" w:styleId="Heading6Char">
-    <w:name w:val="Heading 6 Char"/>
-    <w:basedOn w:val="DefaultParagraphFont"/>
-    <w:link w:val="Heading6"/>
-    <w:uiPriority w:val="9"/>
-    <w:semiHidden/>
-    <w:rsid w:val="0095713D"/>
-    <w:rPr>
-      <w:rFonts w:ascii="Cambria" w:eastAsia="Times New Roman" w:hAnsi="Cambria" w:cs="Times New Roman"/>
-      <w:i/>
-      <w:iCs/>
-      <w:color w:val="243F60"/>
-      <w:sz w:val="24"/>
-    </w:rPr>
-  </w:style>
-  <w:style w:type="character" w:customStyle="1" w:styleId="Heading7Char">
-    <w:name w:val="Heading 7 Char"/>
-    <w:basedOn w:val="DefaultParagraphFont"/>
-    <w:link w:val="Heading7"/>
-    <w:uiPriority w:val="9"/>
-    <w:semiHidden/>
-    <w:rsid w:val="0095713D"/>
-    <w:rPr>
-      <w:rFonts w:ascii="Cambria" w:eastAsia="Times New Roman" w:hAnsi="Cambria" w:cs="Times New Roman"/>
-      <w:i/>
-      <w:iCs/>
-      <w:color w:val="404040"/>
-      <w:sz w:val="24"/>
-    </w:rPr>
-  </w:style>
-  <w:style w:type="character" w:customStyle="1" w:styleId="Heading8Char">
-    <w:name w:val="Heading 8 Char"/>
-    <w:basedOn w:val="DefaultParagraphFont"/>
-    <w:link w:val="Heading8"/>
-    <w:uiPriority w:val="9"/>
-    <w:semiHidden/>
-    <w:rsid w:val="0095713D"/>
-    <w:rPr>
-      <w:rFonts w:ascii="Cambria" w:eastAsia="Times New Roman" w:hAnsi="Cambria" w:cs="Times New Roman"/>
-      <w:color w:val="404040"/>
-      <w:sz w:val="20"/>
-      <w:szCs w:val="20"/>
-    </w:rPr>
-  </w:style>
-  <w:style w:type="character" w:customStyle="1" w:styleId="Heading9Char">
-    <w:name w:val="Heading 9 Char"/>
-    <w:basedOn w:val="DefaultParagraphFont"/>
-    <w:link w:val="Heading9"/>
-    <w:uiPriority w:val="9"/>
-    <w:semiHidden/>
-    <w:rsid w:val="0095713D"/>
-    <w:rPr>
-      <w:rFonts w:ascii="Cambria" w:eastAsia="Times New Roman" w:hAnsi="Cambria" w:cs="Times New Roman"/>
-      <w:i/>
-      <w:iCs/>
-      <w:color w:val="404040"/>
-      <w:sz w:val="20"/>
-      <w:szCs w:val="20"/>
-    </w:rPr>
-  </w:style>
-  <w:style w:type="paragraph" w:styleId="Header">
-    <w:name w:val="header"/>
-    <w:basedOn w:val="Normal"/>
-    <w:link w:val="HeaderChar"/>
-    <w:uiPriority w:val="99"/>
-    <w:unhideWhenUsed/>
-    <w:rsid w:val="009C5316"/>
-    <w:pPr>
-      <w:tabs>
-        <w:tab w:val="center" w:pos="4513"/>
-        <w:tab w:val="right" w:pos="9026"/>
-      </w:tabs>
-    </w:pPr>
-  </w:style>
-  <w:style w:type="character" w:customStyle="1" w:styleId="HeaderChar">
-    <w:name w:val="Header Char"/>
-    <w:basedOn w:val="DefaultParagraphFont"/>
-    <w:link w:val="Header"/>
-    <w:uiPriority w:val="99"/>
-    <w:semiHidden/>
-    <w:rsid w:val="009C5316"/>
-    <w:rPr>
-      <w:rFonts w:ascii="Arial" w:hAnsi="Arial"/>
-      <w:sz w:val="24"/>
-      <w:szCs w:val="22"/>
-      <w:lang w:eastAsia="en-US"/>
-    </w:rPr>
-  </w:style>
-  <w:style w:type="paragraph" w:styleId="Footer">
-    <w:name w:val="footer"/>
-    <w:basedOn w:val="Normal"/>
-    <w:link w:val="FooterChar"/>
-    <w:uiPriority w:val="99"/>
-    <w:unhideWhenUsed/>
-    <w:rsid w:val="009C5316"/>
-    <w:pPr>
-      <w:tabs>
-        <w:tab w:val="center" w:pos="4513"/>
-        <w:tab w:val="right" w:pos="9026"/>
-      </w:tabs>
-    </w:pPr>
-  </w:style>
-  <w:style w:type="character" w:customStyle="1" w:styleId="FooterChar">
-    <w:name w:val="Footer Char"/>
-    <w:basedOn w:val="DefaultParagraphFont"/>
-    <w:link w:val="Footer"/>
-    <w:uiPriority w:val="99"/>
-    <w:rsid w:val="009C5316"/>
-    <w:rPr>
-      <w:rFonts w:ascii="Arial" w:hAnsi="Arial"/>
-      <w:sz w:val="24"/>
-      <w:szCs w:val="22"/>
-      <w:lang w:eastAsia="en-US"/>
-    </w:rPr>
-  </w:style>
-  <w:style w:type="paragraph" w:styleId="BalloonText">
-    <w:name w:val="Balloon Text"/>
-    <w:basedOn w:val="Normal"/>
-    <w:link w:val="BalloonTextChar"/>
-    <w:uiPriority w:val="99"/>
-    <w:semiHidden/>
-    <w:unhideWhenUsed/>
-    <w:rsid w:val="009C5316"/>
-    <w:pPr>
-      <w:spacing w:line="240" w:lineRule="auto"/>
-    </w:pPr>
-    <w:rPr>
-      <w:rFonts w:ascii="Tahoma" w:hAnsi="Tahoma" w:cs="Tahoma"/>
-      <w:sz w:val="16"/>
-      <w:szCs w:val="16"/>
-    </w:rPr>
-  </w:style>
-  <w:style w:type="character" w:customStyle="1" w:styleId="BalloonTextChar">
-    <w:name w:val="Balloon Text Char"/>
-    <w:basedOn w:val="DefaultParagraphFont"/>
-    <w:link w:val="BalloonText"/>
-    <w:uiPriority w:val="99"/>
-    <w:semiHidden/>
-    <w:rsid w:val="009C5316"/>
-    <w:rPr>
-      <w:rFonts w:ascii="Tahoma" w:hAnsi="Tahoma" w:cs="Tahoma"/>
-      <w:sz w:val="16"/>
-      <w:szCs w:val="16"/>
-      <w:lang w:eastAsia="en-US"/>
-    </w:rPr>
-  </w:style>
-  <w:style w:type="character" w:styleId="Hyperlink">
-    <w:name w:val="Hyperlink"/>
-    <w:basedOn w:val="DefaultParagraphFont"/>
-    <w:uiPriority w:val="99"/>
-    <w:unhideWhenUsed/>
-    <w:rsid w:val="00174401"/>
-    <w:rPr>
-      <w:color w:val="0000FF"/>
-      <w:u w:val="single"/>
-    </w:rPr>
-  </w:style>
-  <w:style w:type="paragraph" w:styleId="TOC1">
-    <w:name w:val="toc 1"/>
-    <w:basedOn w:val="Normal"/>
-    <w:next w:val="Normal"/>
-    <w:autoRedefine/>
-    <w:uiPriority w:val="39"/>
-    <w:unhideWhenUsed/>
-    <w:rsid w:val="00174401"/>
-    <w:rPr>
-      <w:b/>
-      <w:caps/>
-    </w:rPr>
-  </w:style>
-  <w:style w:type="paragraph" w:styleId="TOC2">
-    <w:name w:val="toc 2"/>
-    <w:basedOn w:val="Normal"/>
-    <w:next w:val="Normal"/>
-    <w:autoRedefine/>
-    <w:uiPriority w:val="39"/>
-    <w:unhideWhenUsed/>
-    <w:rsid w:val="00174401"/>
-    <w:pPr>
-      <w:ind w:left="240"/>
-    </w:pPr>
-    <w:rPr>
-      <w:b/>
-    </w:rPr>
-  </w:style>
-  <w:style w:type="paragraph" w:styleId="TOC3">
-    <w:name w:val="toc 3"/>
-    <w:basedOn w:val="Normal"/>
-    <w:next w:val="Normal"/>
-    <w:autoRedefine/>
-    <w:uiPriority w:val="39"/>
-    <w:semiHidden/>
-    <w:unhideWhenUsed/>
-    <w:rsid w:val="00174401"/>
-    <w:pPr>
-      <w:ind w:left="480"/>
-    </w:pPr>
-    <w:rPr>
-      <w:b/>
-    </w:rPr>
-  </w:style>
-  <w:style w:type="character" w:customStyle="1" w:styleId="HeaderChar1">
-    <w:name w:val="Header Char1"/>
-    <w:basedOn w:val="DefaultParagraphFont"/>
-    <w:uiPriority w:val="99"/>
-    <w:rsid w:val="00AE473F"/>
-    <w:rPr>
-      <w:rFonts w:ascii="Arial" w:hAnsi="Arial"/>
-      <w:sz w:val="24"/>
-      <w:lang w:val="en-GB"/>
-    </w:rPr>
-  </w:style>
-  <w:style w:type="paragraph" w:styleId="ListParagraph">
-    <w:name w:val="List Paragraph"/>
-    <w:basedOn w:val="Normal"/>
-    <w:uiPriority w:val="34"/>
-    <w:qFormat/>
-    <w:rsid w:val="00985E71"/>
-    <w:pPr>
-      <w:spacing w:before="120" w:after="240"/>
-      <w:ind w:left="720"/>
-      <w:contextualSpacing/>
-    </w:pPr>
-    <w:rPr>
-      <w:rFonts w:asciiTheme="minorHAnsi" w:eastAsiaTheme="minorEastAsia" w:hAnsiTheme="minorHAnsi" w:cstheme="minorBidi"/>
-      <w:sz w:val="20"/>
-      <w:szCs w:val="20"/>
-      <w:lang w:val="en-US" w:eastAsia="ja-JP"/>
-    </w:rPr>
-  </w:style>
-  <w:style w:type="paragraph" w:styleId="Caption">
-    <w:name w:val="caption"/>
-    <w:basedOn w:val="Normal"/>
-    <w:next w:val="Normal"/>
-    <w:uiPriority w:val="35"/>
-    <w:unhideWhenUsed/>
-    <w:qFormat/>
-    <w:rsid w:val="00450EC4"/>
-    <w:pPr>
-      <w:spacing w:before="120" w:after="240" w:line="240" w:lineRule="auto"/>
-    </w:pPr>
-    <w:rPr>
-      <w:rFonts w:asciiTheme="minorHAnsi" w:eastAsiaTheme="minorEastAsia" w:hAnsiTheme="minorHAnsi" w:cstheme="minorBidi"/>
-      <w:b/>
-      <w:bCs/>
-      <w:color w:val="404040" w:themeColor="text1" w:themeTint="BF"/>
-      <w:sz w:val="20"/>
-      <w:szCs w:val="20"/>
-      <w:lang w:val="en-US" w:eastAsia="ja-JP"/>
-    </w:rPr>
-  </w:style>
-</w:styles>
-</file>
-
-<file path=word/stylesWithEffects.xml><?xml version="1.0" encoding="utf-8"?>
-<w:styles xmlns:wpc="http://schemas.microsoft.com/office/word/2010/wordprocessingCanvas" xmlns:mc="http://schemas.openxmlformats.org/markup-compatibility/2006" xmlns:o="urn:schemas-microsoft-com:office:office" xmlns:r="http://schemas.openxmlformats.org/officeDocument/2006/relationships" xmlns:m="http://schemas.openxmlformats.org/officeDocument/2006/math" xmlns:v="urn:schemas-microsoft-com:vml" xmlns:wp14="http://schemas.microsoft.com/office/word/2010/wordprocessingDrawing" xmlns:wp="http://schemas.openxmlformats.org/drawingml/2006/wordprocessingDrawing" xmlns:w10="urn:schemas-microsoft-com:office:word" xmlns:w="http://schemas.openxmlformats.org/wordprocessingml/2006/main" xmlns:w14="http://schemas.microsoft.com/office/word/2010/wordml" xmlns:wpg="http://schemas.microsoft.com/office/word/2010/wordprocessingGroup" xmlns:wpi="http://schemas.microsoft.com/office/word/2010/wordprocessingInk" xmlns:wne="http://schemas.microsoft.com/office/word/2006/wordml" xmlns:wps="http://schemas.microsoft.com/office/word/2010/wordprocessingShape" mc:Ignorable="w14 wp14">
-  <w:docDefaults>
-    <w:rPrDefault>
-      <w:rPr>
-        <w:rFonts w:ascii="Calibri" w:eastAsia="Calibri" w:hAnsi="Calibri" w:cs="Times New Roman"/>
-        <w:lang w:val="en-GB" w:eastAsia="en-GB" w:bidi="ar-SA"/>
-      </w:rPr>
-    </w:rPrDefault>
-    <w:pPrDefault/>
-  </w:docDefaults>
-  <w:latentStyles w:defLockedState="0" w:defUIPriority="99" w:defSemiHidden="1" w:defUnhideWhenUsed="1" w:defQFormat="0" w:count="267">
-    <w:lsdException w:name="Normal" w:semiHidden="0" w:uiPriority="0" w:unhideWhenUsed="0" w:qFormat="1"/>
-    <w:lsdException w:name="heading 1" w:semiHidden="0" w:uiPriority="9" w:unhideWhenUsed="0" w:qFormat="1"/>
-    <w:lsdException w:name="heading 2" w:uiPriority="9" w:qFormat="1"/>
-    <w:lsdException w:name="heading 3" w:uiPriority="9" w:qFormat="1"/>
-    <w:lsdException w:name="heading 4" w:uiPriority="9" w:qFormat="1"/>
-    <w:lsdException w:name="heading 5" w:uiPriority="9" w:qFormat="1"/>
-    <w:lsdException w:name="heading 6" w:uiPriority="9" w:qFormat="1"/>
-    <w:lsdException w:name="heading 7" w:uiPriority="9" w:qFormat="1"/>
-    <w:lsdException w:name="heading 8" w:uiPriority="9" w:qFormat="1"/>
-    <w:lsdException w:name="heading 9" w:uiPriority="9" w:qFormat="1"/>
-    <w:lsdException w:name="toc 1" w:uiPriority="39"/>
-    <w:lsdException w:name="toc 2" w:uiPriority="39"/>
-    <w:lsdException w:name="toc 3" w:uiPriority="39"/>
-    <w:lsdException w:name="toc 4" w:uiPriority="39"/>
-    <w:lsdException w:name="toc 5" w:uiPriority="39"/>
-    <w:lsdException w:name="toc 6" w:uiPriority="39"/>
-    <w:lsdException w:name="toc 7" w:uiPriority="39"/>
-    <w:lsdException w:name="toc 8" w:uiPriority="39"/>
-    <w:lsdException w:name="toc 9" w:uiPriority="39"/>
-    <w:lsdException w:name="caption" w:uiPriority="35" w:qFormat="1"/>
-    <w:lsdException w:name="Title" w:semiHidden="0" w:uiPriority="10" w:unhideWhenUsed="0" w:qFormat="1"/>
-    <w:lsdException w:name="Default Paragraph Font" w:uiPriority="1"/>
-    <w:lsdException w:name="Subtitle" w:semiHidden="0" w:uiPriority="11" w:unhideWhenUsed="0" w:qFormat="1"/>
-    <w:lsdException w:name="Strong" w:semiHidden="0" w:uiPriority="22" w:unhideWhenUsed="0" w:qFormat="1"/>
-    <w:lsdException w:name="Emphasis" w:semiHidden="0" w:uiPriority="20" w:unhideWhenUsed="0" w:qFormat="1"/>
-    <w:lsdException w:name="Table Grid" w:semiHidden="0" w:uiPriority="59" w:unhideWhenUsed="0"/>
-    <w:lsdException w:name="Placeholder Text" w:unhideWhenUsed="0"/>
-    <w:lsdException w:name="No Spacing" w:semiHidden="0" w:uiPriority="1" w:unhideWhenUsed="0" w:qFormat="1"/>
-    <w:lsdException w:name="Light Shading" w:semiHidden="0" w:uiPriority="60" w:unhideWhenUsed="0"/>
-    <w:lsdException w:name="Light List" w:semiHidden="0" w:uiPriority="61" w:unhideWhenUsed="0"/>
-    <w:lsdException w:name="Light Grid" w:semiHidden="0" w:uiPriority="62" w:unhideWhenUsed="0"/>
-    <w:lsdException w:name="Medium Shading 1" w:semiHidden="0" w:uiPriority="63" w:unhideWhenUsed="0"/>
-    <w:lsdException w:name="Medium Shading 2" w:semiHidden="0" w:uiPriority="64" w:unhideWhenUsed="0"/>
-    <w:lsdException w:name="Medium List 1" w:semiHidden="0" w:uiPriority="65" w:unhideWhenUsed="0"/>
-    <w:lsdException w:name="Medium List 2" w:semiHidden="0" w:uiPriority="66" w:unhideWhenUsed="0"/>
-    <w:lsdException w:name="Medium Grid 1" w:semiHidden="0" w:uiPriority="67" w:unhideWhenUsed="0"/>
-    <w:lsdException w:name="Medium Grid 2" w:semiHidden="0" w:uiPriority="68" w:unhideWhenUsed="0"/>
-    <w:lsdException w:name="Medium Grid 3" w:semiHidden="0" w:uiPriority="69" w:unhideWhenUsed="0"/>
-    <w:lsdException w:name="Dark List" w:semiHidden="0" w:uiPriority="70" w:unhideWhenUsed="0"/>
-    <w:lsdException w:name="Colorful Shading" w:semiHidden="0" w:uiPriority="71" w:unhideWhenUsed="0"/>
-    <w:lsdException w:name="Colorful List" w:semiHidden="0" w:uiPriority="72" w:unhideWhenUsed="0"/>
-    <w:lsdException w:name="Colorful Grid" w:semiHidden="0" w:uiPriority="73" w:unhideWhenUsed="0"/>
-    <w:lsdException w:name="Light Shading Accent 1" w:semiHidden="0" w:uiPriority="60" w:unhideWhenUsed="0"/>
-    <w:lsdException w:name="Light List Accent 1" w:semiHidden="0" w:uiPriority="61" w:unhideWhenUsed="0"/>
-    <w:lsdException w:name="Light Grid Accent 1" w:semiHidden="0" w:uiPriority="62" w:unhideWhenUsed="0"/>
-    <w:lsdException w:name="Medium Shading 1 Accent 1" w:semiHidden="0" w:uiPriority="63" w:unhideWhenUsed="0"/>
-    <w:lsdException w:name="Medium Shading 2 Accent 1" w:semiHidden="0" w:uiPriority="64" w:unhideWhenUsed="0"/>
-    <w:lsdException w:name="Medium List 1 Accent 1" w:semiHidden="0" w:uiPriority="65" w:unhideWhenUsed="0"/>
-    <w:lsdException w:name="Revision" w:unhideWhenUsed="0"/>
-    <w:lsdException w:name="List Paragraph" w:semiHidden="0" w:uiPriority="34" w:unhideWhenUsed="0" w:qFormat="1"/>
-    <w:lsdException w:name="Quote" w:semiHidden="0" w:uiPriority="29" w:unhideWhenUsed="0" w:qFormat="1"/>
-    <w:lsdException w:name="Intense Quote" w:semiHidden="0" w:uiPriority="30" w:unhideWhenUsed="0" w:qFormat="1"/>
-    <w:lsdException w:name="Medium List 2 Accent 1" w:semiHidden="0" w:uiPriority="66" w:unhideWhenUsed="0"/>
-    <w:lsdException w:name="Medium Grid 1 Accent 1" w:semiHidden="0" w:uiPriority="67" w:unhideWhenUsed="0"/>
-    <w:lsdException w:name="Medium Grid 2 Accent 1" w:semiHidden="0" w:uiPriority="68" w:unhideWhenUsed="0"/>
-    <w:lsdException w:name="Medium Grid 3 Accent 1" w:semiHidden="0" w:uiPriority="69" w:unhideWhenUsed="0"/>
-    <w:lsdException w:name="Dark List Accent 1" w:semiHidden="0" w:uiPriority="70" w:unhideWhenUsed="0"/>
-    <w:lsdException w:name="Colorful Shading Accent 1" w:semiHidden="0" w:uiPriority="71" w:unhideWhenUsed="0"/>
-    <w:lsdException w:name="Colorful List Accent 1" w:semiHidden="0" w:uiPriority="72" w:unhideWhenUsed="0"/>
-    <w:lsdException w:name="Colorful Grid Accent 1" w:semiHidden="0" w:uiPriority="73" w:unhideWhenUsed="0"/>
-    <w:lsdException w:name="Light Shading Accent 2" w:semiHidden="0" w:uiPriority="60" w:unhideWhenUsed="0"/>
-    <w:lsdException w:name="Light List Accent 2" w:semiHidden="0" w:uiPriority="61" w:unhideWhenUsed="0"/>
-    <w:lsdException w:name="Light Grid Accent 2" w:semiHidden="0" w:uiPriority="62" w:unhideWhenUsed="0"/>
-    <w:lsdException w:name="Medium Shading 1 Accent 2" w:semiHidden="0" w:uiPriority="63" w:unhideWhenUsed="0"/>
-    <w:lsdException w:name="Medium Shading 2 Accent 2" w:semiHidden="0" w:uiPriority="64" w:unhideWhenUsed="0"/>
-    <w:lsdException w:name="Medium List 1 Accent 2" w:semiHidden="0" w:uiPriority="65" w:unhideWhenUsed="0"/>
-    <w:lsdException w:name="Medium List 2 Accent 2" w:semiHidden="0" w:uiPriority="66" w:unhideWhenUsed="0"/>
-    <w:lsdException w:name="Medium Grid 1 Accent 2" w:semiHidden="0" w:uiPriority="67" w:unhideWhenUsed="0"/>
-    <w:lsdException w:name="Medium Grid 2 Accent 2" w:semiHidden="0" w:uiPriority="68" w:unhideWhenUsed="0"/>
-    <w:lsdException w:name="Medium Grid 3 Accent 2" w:semiHidden="0" w:uiPriority="69" w:unhideWhenUsed="0"/>
-    <w:lsdException w:name="Dark List Accent 2" w:semiHidden="0" w:uiPriority="70" w:unhideWhenUsed="0"/>
-    <w:lsdException w:name="Colorful Shading Accent 2" w:semiHidden="0" w:uiPriority="71" w:unhideWhenUsed="0"/>
-    <w:lsdException w:name="Colorful List Accent 2" w:semiHidden="0" w:uiPriority="72" w:unhideWhenUsed="0"/>
-    <w:lsdException w:name="Colorful Grid Accent 2" w:semiHidden="0" w:uiPriority="73" w:unhideWhenUsed="0"/>
-    <w:lsdException w:name="Light Shading Accent 3" w:semiHidden="0" w:uiPriority="60" w:unhideWhenUsed="0"/>
-    <w:lsdException w:name="Light List Accent 3" w:semiHidden="0" w:uiPriority="61" w:unhideWhenUsed="0"/>
-    <w:lsdException w:name="Light Grid Accent 3" w:semiHidden="0" w:uiPriority="62" w:unhideWhenUsed="0"/>
-    <w:lsdException w:name="Medium Shading 1 Accent 3" w:semiHidden="0" w:uiPriority="63" w:unhideWhenUsed="0"/>
-    <w:lsdException w:name="Medium Shading 2 Accent 3" w:semiHidden="0" w:uiPriority="64" w:unhideWhenUsed="0"/>
-    <w:lsdException w:name="Medium List 1 Accent 3" w:semiHidden="0" w:uiPriority="65" w:unhideWhenUsed="0"/>
-    <w:lsdException w:name="Medium List 2 Accent 3" w:semiHidden="0" w:uiPriority="66" w:unhideWhenUsed="0"/>
-    <w:lsdException w:name="Medium Grid 1 Accent 3" w:semiHidden="0" w:uiPriority="67" w:unhideWhenUsed="0"/>
-    <w:lsdException w:name="Medium Grid 2 Accent 3" w:semiHidden="0" w:uiPriority="68" w:unhideWhenUsed="0"/>
-    <w:lsdException w:name="Medium Grid 3 Accent 3" w:semiHidden="0" w:uiPriority="69" w:unhideWhenUsed="0"/>
-    <w:lsdException w:name="Dark List Accent 3" w:semiHidden="0" w:uiPriority="70" w:unhideWhenUsed="0"/>
-    <w:lsdException w:name="Colorful Shading Accent 3" w:semiHidden="0" w:uiPriority="71" w:unhideWhenUsed="0"/>
-    <w:lsdException w:name="Colorful List Accent 3" w:semiHidden="0" w:uiPriority="72" w:unhideWhenUsed="0"/>
-    <w:lsdException w:name="Colorful Grid Accent 3" w:semiHidden="0" w:uiPriority="73" w:unhideWhenUsed="0"/>
-    <w:lsdException w:name="Light Shading Accent 4" w:semiHidden="0" w:uiPriority="60" w:unhideWhenUsed="0"/>
-    <w:lsdException w:name="Light List Accent 4" w:semiHidden="0" w:uiPriority="61" w:unhideWhenUsed="0"/>
-    <w:lsdException w:name="Light Grid Accent 4" w:semiHidden="0" w:uiPriority="62" w:unhideWhenUsed="0"/>
-    <w:lsdException w:name="Medium Shading 1 Accent 4" w:semiHidden="0" w:uiPriority="63" w:unhideWhenUsed="0"/>
-    <w:lsdException w:name="Medium Shading 2 Accent 4" w:semiHidden="0" w:uiPriority="64" w:unhideWhenUsed="0"/>
-    <w:lsdException w:name="Medium List 1 Accent 4" w:semiHidden="0" w:uiPriority="65" w:unhideWhenUsed="0"/>
-    <w:lsdException w:name="Medium List 2 Accent 4" w:semiHidden="0" w:uiPriority="66" w:unhideWhenUsed="0"/>
-    <w:lsdException w:name="Medium Grid 1 Accent 4" w:semiHidden="0" w:uiPriority="67" w:unhideWhenUsed="0"/>
-    <w:lsdException w:name="Medium Grid 2 Accent 4" w:semiHidden="0" w:uiPriority="68" w:unhideWhenUsed="0"/>
-    <w:lsdException w:name="Medium Grid 3 Accent 4" w:semiHidden="0" w:uiPriority="69" w:unhideWhenUsed="0"/>
-    <w:lsdException w:name="Dark List Accent 4" w:semiHidden="0" w:uiPriority="70" w:unhideWhenUsed="0"/>
-    <w:lsdException w:name="Colorful Shading Accent 4" w:semiHidden="0" w:uiPriority="71" w:unhideWhenUsed="0"/>
-    <w:lsdException w:name="Colorful List Accent 4" w:semiHidden="0" w:uiPriority="72" w:unhideWhenUsed="0"/>
-    <w:lsdException w:name="Colorful Grid Accent 4" w:semiHidden="0" w:uiPriority="73" w:unhideWhenUsed="0"/>
-    <w:lsdException w:name="Light Shading Accent 5" w:semiHidden="0" w:uiPriority="60" w:unhideWhenUsed="0"/>
-    <w:lsdException w:name="Light List Accent 5" w:semiHidden="0" w:uiPriority="61" w:unhideWhenUsed="0"/>
-    <w:lsdException w:name="Light Grid Accent 5" w:semiHidden="0" w:uiPriority="62" w:unhideWhenUsed="0"/>
-    <w:lsdException w:name="Medium Shading 1 Accent 5" w:semiHidden="0" w:uiPriority="63" w:unhideWhenUsed="0"/>
-    <w:lsdException w:name="Medium Shading 2 Accent 5" w:semiHidden="0" w:uiPriority="64" w:unhideWhenUsed="0"/>
-    <w:lsdException w:name="Medium List 1 Accent 5" w:semiHidden="0" w:uiPriority="65" w:unhideWhenUsed="0"/>
-    <w:lsdException w:name="Medium List 2 Accent 5" w:semiHidden="0" w:uiPriority="66" w:unhideWhenUsed="0"/>
-    <w:lsdException w:name="Medium Grid 1 Accent 5" w:semiHidden="0" w:uiPriority="67" w:unhideWhenUsed="0"/>
-    <w:lsdException w:name="Medium Grid 2 Accent 5" w:semiHidden="0" w:uiPriority="68" w:unhideWhenUsed="0"/>
-    <w:lsdException w:name="Medium Grid 3 Accent 5" w:semiHidden="0" w:uiPriority="69" w:unhideWhenUsed="0"/>
-    <w:lsdException w:name="Dark List Accent 5" w:semiHidden="0" w:uiPriority="70" w:unhideWhenUsed="0"/>
-    <w:lsdException w:name="Colorful Shading Accent 5" w:semiHidden="0" w:uiPriority="71" w:unhideWhenUsed="0"/>
-    <w:lsdException w:name="Colorful List Accent 5" w:semiHidden="0" w:uiPriority="72" w:unhideWhenUsed="0"/>
-    <w:lsdException w:name="Colorful Grid Accent 5" w:semiHidden="0" w:uiPriority="73" w:unhideWhenUsed="0"/>
-    <w:lsdException w:name="Light Shading Accent 6" w:semiHidden="0" w:uiPriority="60" w:unhideWhenUsed="0"/>
-    <w:lsdException w:name="Light List Accent 6" w:semiHidden="0" w:uiPriority="61" w:unhideWhenUsed="0"/>
-    <w:lsdException w:name="Light Grid Accent 6" w:semiHidden="0" w:uiPriority="62" w:unhideWhenUsed="0"/>
-    <w:lsdException w:name="Medium Shading 1 Accent 6" w:semiHidden="0" w:uiPriority="63" w:unhideWhenUsed="0"/>
-    <w:lsdException w:name="Medium Shading 2 Accent 6" w:semiHidden="0" w:uiPriority="64" w:unhideWhenUsed="0"/>
-    <w:lsdException w:name="Medium List 1 Accent 6" w:semiHidden="0" w:uiPriority="65" w:unhideWhenUsed="0"/>
-    <w:lsdException w:name="Medium List 2 Accent 6" w:semiHidden="0" w:uiPriority="66" w:unhideWhenUsed="0"/>
-    <w:lsdException w:name="Medium Grid 1 Accent 6" w:semiHidden="0" w:uiPriority="67" w:unhideWhenUsed="0"/>
-    <w:lsdException w:name="Medium Grid 2 Accent 6" w:semiHidden="0" w:uiPriority="68" w:unhideWhenUsed="0"/>
-    <w:lsdException w:name="Medium Grid 3 Accent 6" w:semiHidden="0" w:uiPriority="69" w:unhideWhenUsed="0"/>
-    <w:lsdException w:name="Dark List Accent 6" w:semiHidden="0" w:uiPriority="70" w:unhideWhenUsed="0"/>
-    <w:lsdException w:name="Colorful Shading Accent 6" w:semiHidden="0" w:uiPriority="71" w:unhideWhenUsed="0"/>
-    <w:lsdException w:name="Colorful List Accent 6" w:semiHidden="0" w:uiPriority="72" w:unhideWhenUsed="0"/>
-    <w:lsdException w:name="Colorful Grid Accent 6" w:semiHidden="0" w:uiPriority="73" w:unhideWhenUsed="0"/>
-    <w:lsdException w:name="Subtle Emphasis" w:semiHidden="0" w:uiPriority="19" w:unhideWhenUsed="0" w:qFormat="1"/>
-    <w:lsdException w:name="Intense Emphasis" w:semiHidden="0" w:uiPriority="21" w:unhideWhenUsed="0" w:qFormat="1"/>
-    <w:lsdException w:name="Subtle Reference" w:semiHidden="0" w:uiPriority="31" w:unhideWhenUsed="0" w:qFormat="1"/>
-    <w:lsdException w:name="Intense Reference" w:semiHidden="0" w:uiPriority="32" w:unhideWhenUsed="0" w:qFormat="1"/>
-    <w:lsdException w:name="Book Title" w:semiHidden="0" w:uiPriority="33" w:unhideWhenUsed="0" w:qFormat="1"/>
-    <w:lsdException w:name="Bibliography" w:uiPriority="37"/>
-    <w:lsdException w:name="TOC Heading" w:uiPriority="39" w:qFormat="1"/>
+  <w:latentStyles w:defLockedState="0" w:defUIPriority="99" w:defSemiHidden="0" w:defUnhideWhenUsed="0" w:defQFormat="0" w:count="371">
+    <w:lsdException w:name="Normal" w:uiPriority="0" w:qFormat="1"/>
+    <w:lsdException w:name="heading 1" w:uiPriority="9" w:qFormat="1"/>
+    <w:lsdException w:name="heading 2" w:semiHidden="1" w:uiPriority="9" w:unhideWhenUsed="1" w:qFormat="1"/>
+    <w:lsdException w:name="heading 3" w:semiHidden="1" w:uiPriority="9" w:unhideWhenUsed="1" w:qFormat="1"/>
+    <w:lsdException w:name="heading 4" w:semiHidden="1" w:uiPriority="9" w:unhideWhenUsed="1" w:qFormat="1"/>
+    <w:lsdException w:name="heading 5" w:semiHidden="1" w:uiPriority="9" w:unhideWhenUsed="1" w:qFormat="1"/>
+    <w:lsdException w:name="heading 6" w:semiHidden="1" w:uiPriority="9" w:unhideWhenUsed="1" w:qFormat="1"/>
+    <w:lsdException w:name="heading 7" w:semiHidden="1" w:uiPriority="9" w:unhideWhenUsed="1" w:qFormat="1"/>
+    <w:lsdException w:name="heading 8" w:semiHidden="1" w:uiPriority="9" w:unhideWhenUsed="1" w:qFormat="1"/>
+    <w:lsdException w:name="heading 9" w:semiHidden="1" w:uiPriority="9" w:unhideWhenUsed="1" w:qFormat="1"/>
+    <w:lsdException w:name="index 1" w:semiHidden="1" w:unhideWhenUsed="1"/>
+    <w:lsdException w:name="index 2" w:semiHidden="1" w:unhideWhenUsed="1"/>
+    <w:lsdException w:name="index 3" w:semiHidden="1" w:unhideWhenUsed="1"/>
+    <w:lsdException w:name="index 4" w:semiHidden="1" w:unhideWhenUsed="1"/>
+    <w:lsdException w:name="index 5" w:semiHidden="1" w:unhideWhenUsed="1"/>
+    <w:lsdException w:name="index 6" w:semiHidden="1" w:unhideWhenUsed="1"/>
+    <w:lsdException w:name="index 7" w:semiHidden="1" w:unhideWhenUsed="1"/>
+    <w:lsdException w:name="index 8" w:semiHidden="1" w:unhideWhenUsed="1"/>
+    <w:lsdException w:name="index 9" w:semiHidden="1" w:unhideWhenUsed="1"/>
+    <w:lsdException w:name="toc 1" w:semiHidden="1" w:uiPriority="39" w:unhideWhenUsed="1"/>
+    <w:lsdException w:name="toc 2" w:semiHidden="1" w:uiPriority="39" w:unhideWhenUsed="1"/>
+    <w:lsdException w:name="toc 3" w:semiHidden="1" w:uiPriority="39" w:unhideWhenUsed="1"/>
+    <w:lsdException w:name="toc 4" w:semiHidden="1" w:uiPriority="39" w:unhideWhenUsed="1"/>
+    <w:lsdException w:name="toc 5" w:semiHidden="1" w:uiPriority="39" w:unhideWhenUsed="1"/>
+    <w:lsdException w:name="toc 6" w:semiHidden="1" w:uiPriority="39" w:unhideWhenUsed="1"/>
+    <w:lsdException w:name="toc 7" w:semiHidden="1" w:uiPriority="39" w:unhideWhenUsed="1"/>
+    <w:lsdException w:name="toc 8" w:semiHidden="1" w:uiPriority="39" w:unhideWhenUsed="1"/>
+    <w:lsdException w:name="toc 9" w:semiHidden="1" w:uiPriority="39" w:unhideWhenUsed="1"/>
+    <w:lsdException w:name="Normal Indent" w:semiHidden="1" w:unhideWhenUsed="1"/>
+    <w:lsdException w:name="footnote text" w:semiHidden="1" w:unhideWhenUsed="1"/>
+    <w:lsdException w:name="annotation text" w:semiHidden="1" w:unhideWhenUsed="1"/>
+    <w:lsdException w:name="header" w:semiHidden="1" w:unhideWhenUsed="1"/>
+    <w:lsdException w:name="footer" w:semiHidden="1" w:unhideWhenUsed="1"/>
+    <w:lsdException w:name="index heading" w:semiHidden="1" w:unhideWhenUsed="1"/>
+    <w:lsdException w:name="caption" w:semiHidden="1" w:uiPriority="35" w:unhideWhenUsed="1" w:qFormat="1"/>
+    <w:lsdException w:name="table of figures" w:semiHidden="1" w:unhideWhenUsed="1"/>
+    <w:lsdException w:name="envelope address" w:semiHidden="1" w:unhideWhenUsed="1"/>
+    <w:lsdException w:name="envelope return" w:semiHidden="1" w:unhideWhenUsed="1"/>
+    <w:lsdException w:name="footnote reference" w:semiHidden="1" w:unhideWhenUsed="1"/>
+    <w:lsdException w:name="annotation reference" w:semiHidden="1" w:unhideWhenUsed="1"/>
+    <w:lsdException w:name="line number" w:semiHidden="1" w:unhideWhenUsed="1"/>
+    <w:lsdException w:name="page number" w:semiHidden="1" w:unhideWhenUsed="1"/>
+    <w:lsdException w:name="endnote reference" w:semiHidden="1" w:unhideWhenUsed="1"/>
+    <w:lsdException w:name="endnote text" w:semiHidden="1" w:unhideWhenUsed="1"/>
+    <w:lsdException w:name="table of authorities" w:semiHidden="1" w:unhideWhenUsed="1"/>
+    <w:lsdException w:name="macro" w:semiHidden="1" w:unhideWhenUsed="1"/>
+    <w:lsdException w:name="toa heading" w:semiHidden="1" w:unhideWhenUsed="1"/>
+    <w:lsdException w:name="List" w:semiHidden="1" w:unhideWhenUsed="1"/>
+    <w:lsdException w:name="List Bullet" w:semiHidden="1" w:unhideWhenUsed="1"/>
+    <w:lsdException w:name="List Number" w:semiHidden="1" w:unhideWhenUsed="1"/>
+    <w:lsdException w:name="List 2" w:semiHidden="1" w:unhideWhenUsed="1"/>
+    <w:lsdException w:name="List 3" w:semiHidden="1" w:unhideWhenUsed="1"/>
+    <w:lsdException w:name="List 4" w:semiHidden="1" w:unhideWhenUsed="1"/>
+    <w:lsdException w:name="List 5" w:semiHidden="1" w:unhideWhenUsed="1"/>
+    <w:lsdException w:name="List Bullet 2" w:semiHidden="1" w:unhideWhenUsed="1"/>
+    <w:lsdException w:name="List Bullet 3" w:semiHidden="1" w:unhideWhenUsed="1"/>
+    <w:lsdException w:name="List Bullet 4" w:semiHidden="1" w:unhideWhenUsed="1"/>
+    <w:lsdException w:name="List Bullet 5" w:semiHidden="1" w:unhideWhenUsed="1"/>
+    <w:lsdException w:name="List Number 2" w:semiHidden="1" w:unhideWhenUsed="1"/>
+    <w:lsdException w:name="List Number 3" w:semiHidden="1" w:unhideWhenUsed="1"/>
+    <w:lsdException w:name="List Number 4" w:semiHidden="1" w:unhideWhenUsed="1"/>
+    <w:lsdException w:name="List Number 5" w:semiHidden="1" w:unhideWhenUsed="1"/>
+    <w:lsdException w:name="Title" w:uiPriority="10" w:qFormat="1"/>
+    <w:lsdException w:name="Closing" w:semiHidden="1" w:unhideWhenUsed="1"/>
+    <w:lsdException w:name="Signature" w:semiHidden="1" w:unhideWhenUsed="1"/>
+    <w:lsdException w:name="Default Paragraph Font" w:semiHidden="1" w:uiPriority="1" w:unhideWhenUsed="1"/>
+    <w:lsdException w:name="Body Text" w:semiHidden="1" w:unhideWhenUsed="1"/>
+    <w:lsdException w:name="Body Text Indent" w:semiHidden="1" w:unhideWhenUsed="1"/>
+    <w:lsdException w:name="List Continue" w:semiHidden="1" w:unhideWhenUsed="1"/>
+    <w:lsdException w:name="List Continue 2" w:semiHidden="1" w:unhideWhenUsed="1"/>
+    <w:lsdException w:name="List Continue 3" w:semiHidden="1" w:unhideWhenUsed="1"/>
+    <w:lsdException w:name="List Continue 4" w:semiHidden="1" w:unhideWhenUsed="1"/>
+    <w:lsdException w:name="List Continue 5" w:semiHidden="1" w:unhideWhenUsed="1"/>
+    <w:lsdException w:name="Message Header" w:semiHidden="1" w:unhideWhenUsed="1"/>
+    <w:lsdException w:name="Subtitle" w:uiPriority="11" w:qFormat="1"/>
+    <w:lsdException w:name="Salutation" w:semiHidden="1" w:unhideWhenUsed="1"/>
+    <w:lsdException w:name="Date" w:semiHidden="1" w:unhideWhenUsed="1"/>
+    <w:lsdException w:name="Body Text First Indent" w:semiHidden="1" w:unhideWhenUsed="1"/>
+    <w:lsdException w:name="Body Text First Indent 2" w:semiHidden="1" w:unhideWhenUsed="1"/>
+    <w:lsdException w:name="Note Heading" w:semiHidden="1" w:unhideWhenUsed="1"/>
+    <w:lsdException w:name="Body Text 2" w:semiHidden="1" w:unhideWhenUsed="1"/>
+    <w:lsdException w:name="Body Text 3" w:semiHidden="1" w:unhideWhenUsed="1"/>
+    <w:lsdException w:name="Body Text Indent 2" w:semiHidden="1" w:unhideWhenUsed="1"/>
+    <w:lsdException w:name="Body Text Indent 3" w:semiHidden="1" w:unhideWhenUsed="1"/>
+    <w:lsdException w:name="Block Text" w:semiHidden="1" w:unhideWhenUsed="1"/>
+    <w:lsdException w:name="Hyperlink" w:semiHidden="1" w:unhideWhenUsed="1"/>
+    <w:lsdException w:name="FollowedHyperlink" w:semiHidden="1" w:unhideWhenUsed="1"/>
+    <w:lsdException w:name="Strong" w:uiPriority="22" w:qFormat="1"/>
+    <w:lsdException w:name="Emphasis" w:uiPriority="20" w:qFormat="1"/>
+    <w:lsdException w:name="Document Map" w:semiHidden="1" w:unhideWhenUsed="1"/>
+    <w:lsdException w:name="Plain Text" w:semiHidden="1" w:unhideWhenUsed="1"/>
+    <w:lsdException w:name="E-mail Signature" w:semiHidden="1" w:unhideWhenUsed="1"/>
+    <w:lsdException w:name="HTML Top of Form" w:semiHidden="1" w:unhideWhenUsed="1"/>
+    <w:lsdException w:name="HTML Bottom of Form" w:semiHidden="1" w:unhideWhenUsed="1"/>
+    <w:lsdException w:name="Normal (Web)" w:semiHidden="1" w:unhideWhenUsed="1"/>
+    <w:lsdException w:name="HTML Acronym" w:semiHidden="1" w:unhideWhenUsed="1"/>
+    <w:lsdException w:name="HTML Address" w:semiHidden="1" w:unhideWhenUsed="1"/>
+    <w:lsdException w:name="HTML Cite" w:semiHidden="1" w:unhideWhenUsed="1"/>
+    <w:lsdException w:name="HTML Code" w:semiHidden="1" w:unhideWhenUsed="1"/>
+    <w:lsdException w:name="HTML Definition" w:semiHidden="1" w:unhideWhenUsed="1"/>
+    <w:lsdException w:name="HTML Keyboard" w:semiHidden="1" w:unhideWhenUsed="1"/>
+    <w:lsdException w:name="HTML Preformatted" w:semiHidden="1" w:unhideWhenUsed="1"/>
+    <w:lsdException w:name="HTML Sample" w:semiHidden="1" w:unhideWhenUsed="1"/>
+    <w:lsdException w:name="HTML Typewriter" w:semiHidden="1" w:unhideWhenUsed="1"/>
+    <w:lsdException w:name="HTML Variable" w:semiHidden="1" w:unhideWhenUsed="1"/>
+    <w:lsdException w:name="Normal Table" w:semiHidden="1" w:unhideWhenUsed="1"/>
+    <w:lsdException w:name="annotation subject" w:semiHidden="1" w:unhideWhenUsed="1"/>
+    <w:lsdException w:name="No List" w:semiHidden="1" w:unhideWhenUsed="1"/>
+    <w:lsdException w:name="Outline List 1" w:semiHidden="1" w:unhideWhenUsed="1"/>
+    <w:lsdException w:name="Outline List 2" w:semiHidden="1" w:unhideWhenUsed="1"/>
+    <w:lsdException w:name="Outline List 3" w:semiHidden="1" w:unhideWhenUsed="1"/>
+    <w:lsdException w:name="Table Simple 1" w:semiHidden="1" w:unhideWhenUsed="1"/>
+    <w:lsdException w:name="Table Simple 2" w:semiHidden="1" w:unhideWhenUsed="1"/>
+    <w:lsdException w:name="Table Simple 3" w:semiHidden="1" w:unhideWhenUsed="1"/>
+    <w:lsdException w:name="Table Classic 1" w:semiHidden="1" w:unhideWhenUsed="1"/>
+    <w:lsdException w:name="Table Classic 2" w:semiHidden="1" w:unhideWhenUsed="1"/>
+    <w:lsdException w:name="Table Classic 3" w:semiHidden="1" w:unhideWhenUsed="1"/>
+    <w:lsdException w:name="Table Classic 4" w:semiHidden="1" w:unhideWhenUsed="1"/>
+    <w:lsdException w:name="Table Colorful 1" w:semiHidden="1" w:unhideWhenUsed="1"/>
+    <w:lsdException w:name="Table Colorful 2" w:semiHidden="1" w:unhideWhenUsed="1"/>
+    <w:lsdException w:name="Table Colorful 3" w:semiHidden="1" w:unhideWhenUsed="1"/>
+    <w:lsdException w:name="Table Columns 1" w:semiHidden="1" w:unhideWhenUsed="1"/>
+    <w:lsdException w:name="Table Columns 2" w:semiHidden="1" w:unhideWhenUsed="1"/>
+    <w:lsdException w:name="Table Columns 3" w:semiHidden="1" w:unhideWhenUsed="1"/>
+    <w:lsdException w:name="Table Columns 4" w:semiHidden="1" w:unhideWhenUsed="1"/>
+    <w:lsdException w:name="Table Columns 5" w:semiHidden="1" w:unhideWhenUsed="1"/>
+    <w:lsdException w:name="Table Grid 1" w:semiHidden="1" w:unhideWhenUsed="1"/>
+    <w:lsdException w:name="Table Grid 2" w:semiHidden="1" w:unhideWhenUsed="1"/>
+    <w:lsdException w:name="Table Grid 3" w:semiHidden="1" w:unhideWhenUsed="1"/>
+    <w:lsdException w:name="Table Grid 4" w:semiHidden="1" w:unhideWhenUsed="1"/>
+    <w:lsdException w:name="Table Grid 5" w:semiHidden="1" w:unhideWhenUsed="1"/>
+    <w:lsdException w:name="Table Grid 6" w:semiHidden="1" w:unhideWhenUsed="1"/>
+    <w:lsdException w:name="Table Grid 7" w:semiHidden="1" w:unhideWhenUsed="1"/>
+    <w:lsdException w:name="Table Grid 8" w:semiHidden="1" w:unhideWhenUsed="1"/>
+    <w:lsdException w:name="Table List 1" w:semiHidden="1" w:unhideWhenUsed="1"/>
+    <w:lsdException w:name="Table List 2" w:semiHidden="1" w:unhideWhenUsed="1"/>
+    <w:lsdException w:name="Table List 3" w:semiHidden="1" w:unhideWhenUsed="1"/>
+    <w:lsdException w:name="Table List 4" w:semiHidden="1" w:unhideWhenUsed="1"/>
+    <w:lsdException w:name="Table List 5" w:semiHidden="1" w:unhideWhenUsed="1"/>
+    <w:lsdException w:name="Table List 6" w:semiHidden="1" w:unhideWhenUsed="1"/>
+    <w:lsdException w:name="Table List 7" w:semiHidden="1" w:unhideWhenUsed="1"/>
+    <w:lsdException w:name="Table List 8" w:semiHidden="1" w:unhideWhenUsed="1"/>
+    <w:lsdException w:name="Table 3D effects 1" w:semiHidden="1" w:unhideWhenUsed="1"/>
+    <w:lsdException w:name="Table 3D effects 2" w:semiHidden="1" w:unhideWhenUsed="1"/>
+    <w:lsdException w:name="Table 3D effects 3" w:semiHidden="1" w:unhideWhenUsed="1"/>
+    <w:lsdException w:name="Table Contemporary" w:semiHidden="1" w:unhideWhenUsed="1"/>
+    <w:lsdException w:name="Table Elegant" w:semiHidden="1" w:unhideWhenUsed="1"/>
+    <w:lsdException w:name="Table Professional" w:semiHidden="1" w:unhideWhenUsed="1"/>
+    <w:lsdException w:name="Table Subtle 1" w:semiHidden="1" w:unhideWhenUsed="1"/>
+    <w:lsdException w:name="Table Subtle 2" w:semiHidden="1" w:unhideWhenUsed="1"/>
+    <w:lsdException w:name="Table Web 1" w:semiHidden="1" w:unhideWhenUsed="1"/>
+    <w:lsdException w:name="Table Web 2" w:semiHidden="1" w:unhideWhenUsed="1"/>
+    <w:lsdException w:name="Table Web 3" w:semiHidden="1" w:unhideWhenUsed="1"/>
+    <w:lsdException w:name="Balloon Text" w:semiHidden="1" w:unhideWhenUsed="1"/>
+    <w:lsdException w:name="Table Grid" w:uiPriority="59"/>
+    <w:lsdException w:name="Table Theme" w:semiHidden="1" w:unhideWhenUsed="1"/>
+    <w:lsdException w:name="Placeholder Text" w:semiHidden="1"/>
+    <w:lsdException w:name="No Spacing" w:uiPriority="1" w:qFormat="1"/>
+    <w:lsdException w:name="Light Shading" w:uiPriority="60"/>
+    <w:lsdException w:name="Light List" w:uiPriority="61"/>
+    <w:lsdException w:name="Light Grid" w:uiPriority="62"/>
+    <w:lsdException w:name="Medium Shading 1" w:uiPriority="63"/>
+    <w:lsdException w:name="Medium Shading 2" w:uiPriority="64"/>
+    <w:lsdException w:name="Medium List 1" w:uiPriority="65"/>
+    <w:lsdException w:name="Medium List 2" w:uiPriority="66"/>
+    <w:lsdException w:name="Medium Grid 1" w:uiPriority="67"/>
+    <w:lsdException w:name="Medium Grid 2" w:uiPriority="68"/>
+    <w:lsdException w:name="Medium Grid 3" w:uiPriority="69"/>
+    <w:lsdException w:name="Dark List" w:uiPriority="70"/>
+    <w:lsdException w:name="Colorful Shading" w:uiPriority="71"/>
+    <w:lsdException w:name="Colorful List" w:uiPriority="72"/>
+    <w:lsdException w:name="Colorful Grid" w:uiPriority="73"/>
+    <w:lsdException w:name="Light Shading Accent 1" w:uiPriority="60"/>
+    <w:lsdException w:name="Light List Accent 1" w:uiPriority="61"/>
+    <w:lsdException w:name="Light Grid Accent 1" w:uiPriority="62"/>
+    <w:lsdException w:name="Medium Shading 1 Accent 1" w:uiPriority="63"/>
+    <w:lsdException w:name="Medium Shading 2 Accent 1" w:uiPriority="64"/>
+    <w:lsdException w:name="Medium List 1 Accent 1" w:uiPriority="65"/>
+    <w:lsdException w:name="Revision" w:semiHidden="1"/>
+    <w:lsdException w:name="List Paragraph" w:uiPriority="34" w:qFormat="1"/>
+    <w:lsdException w:name="Quote" w:uiPriority="29" w:qFormat="1"/>
+    <w:lsdException w:name="Intense Quote" w:uiPriority="30" w:qFormat="1"/>
+    <w:lsdException w:name="Medium List 2 Accent 1" w:uiPriority="66"/>
+    <w:lsdException w:name="Medium Grid 1 Accent 1" w:uiPriority="67"/>
+    <w:lsdException w:name="Medium Grid 2 Accent 1" w:uiPriority="68"/>
+    <w:lsdException w:name="Medium Grid 3 Accent 1" w:uiPriority="69"/>
+    <w:lsdException w:name="Dark List Accent 1" w:uiPriority="70"/>
+    <w:lsdException w:name="Colorful Shading Accent 1" w:uiPriority="71"/>
+    <w:lsdException w:name="Colorful List Accent 1" w:uiPriority="72"/>
+    <w:lsdException w:name="Colorful Grid Accent 1" w:uiPriority="73"/>
+    <w:lsdException w:name="Light Shading Accent 2" w:uiPriority="60"/>
+    <w:lsdException w:name="Light List Accent 2" w:uiPriority="61"/>
+    <w:lsdException w:name="Light Grid Accent 2" w:uiPriority="62"/>
+    <w:lsdException w:name="Medium Shading 1 Accent 2" w:uiPriority="63"/>
+    <w:lsdException w:name="Medium Shading 2 Accent 2" w:uiPriority="64"/>
+    <w:lsdException w:name="Medium List 1 Accent 2" w:uiPriority="65"/>
+    <w:lsdException w:name="Medium List 2 Accent 2" w:uiPriority="66"/>
+    <w:lsdException w:name="Medium Grid 1 Accent 2" w:uiPriority="67"/>
+    <w:lsdException w:name="Medium Grid 2 Accent 2" w:uiPriority="68"/>
+    <w:lsdException w:name="Medium Grid 3 Accent 2" w:uiPriority="69"/>
+    <w:lsdException w:name="Dark List Accent 2" w:uiPriority="70"/>
+    <w:lsdException w:name="Colorful Shading Accent 2" w:uiPriority="71"/>
+    <w:lsdException w:name="Colorful List Accent 2" w:uiPriority="72"/>
+    <w:lsdException w:name="Colorful Grid Accent 2" w:uiPriority="73"/>
+    <w:lsdException w:name="Light Shading Accent 3" w:uiPriority="60"/>
+    <w:lsdException w:name="Light List Accent 3" w:uiPriority="61"/>
+    <w:lsdException w:name="Light Grid Accent 3" w:uiPriority="62"/>
+    <w:lsdException w:name="Medium Shading 1 Accent 3" w:uiPriority="63"/>
+    <w:lsdException w:name="Medium Shading 2 Accent 3" w:uiPriority="64"/>
+    <w:lsdException w:name="Medium List 1 Accent 3" w:uiPriority="65"/>
+    <w:lsdException w:name="Medium List 2 Accent 3" w:uiPriority="66"/>
+    <w:lsdException w:name="Medium Grid 1 Accent 3" w:uiPriority="67"/>
+    <w:lsdException w:name="Medium Grid 2 Accent 3" w:uiPriority="68"/>
+    <w:lsdException w:name="Medium Grid 3 Accent 3" w:uiPriority="69"/>
+    <w:lsdException w:name="Dark List Accent 3" w:uiPriority="70"/>
+    <w:lsdException w:name="Colorful Shading Accent 3" w:uiPriority="71"/>
+    <w:lsdException w:name="Colorful List Accent 3" w:uiPriority="72"/>
+    <w:lsdException w:name="Colorful Grid Accent 3" w:uiPriority="73"/>
+    <w:lsdException w:name="Light Shading Accent 4" w:uiPriority="60"/>
+    <w:lsdException w:name="Light List Accent 4" w:uiPriority="61"/>
+    <w:lsdException w:name="Light Grid Accent 4" w:uiPriority="62"/>
+    <w:lsdException w:name="Medium Shading 1 Accent 4" w:uiPriority="63"/>
+    <w:lsdException w:name="Medium Shading 2 Accent 4" w:uiPriority="64"/>
+    <w:lsdException w:name="Medium List 1 Accent 4" w:uiPriority="65"/>
+    <w:lsdException w:name="Medium List 2 Accent 4" w:uiPriority="66"/>
+    <w:lsdException w:name="Medium Grid 1 Accent 4" w:uiPriority="67"/>
+    <w:lsdException w:name="Medium Grid 2 Accent 4" w:uiPriority="68"/>
+    <w:lsdException w:name="Medium Grid 3 Accent 4" w:uiPriority="69"/>
+    <w:lsdException w:name="Dark List Accent 4" w:uiPriority="70"/>
+    <w:lsdException w:name="Colorful Shading Accent 4" w:uiPriority="71"/>
+    <w:lsdException w:name="Colorful List Accent 4" w:uiPriority="72"/>
+    <w:lsdException w:name="Colorful Grid Accent 4" w:uiPriority="73"/>
+    <w:lsdException w:name="Light Shading Accent 5" w:uiPriority="60"/>
+    <w:lsdException w:name="Light List Accent 5" w:uiPriority="61"/>
+    <w:lsdException w:name="Light Grid Accent 5" w:uiPriority="62"/>
+    <w:lsdException w:name="Medium Shading 1 Accent 5" w:uiPriority="63"/>
+    <w:lsdException w:name="Medium Shading 2 Accent 5" w:uiPriority="64"/>
+    <w:lsdException w:name="Medium List 1 Accent 5" w:uiPriority="65"/>
+    <w:lsdException w:name="Medium List 2 Accent 5" w:uiPriority="66"/>
+    <w:lsdException w:name="Medium Grid 1 Accent 5" w:uiPriority="67"/>
+    <w:lsdException w:name="Medium Grid 2 Accent 5" w:uiPriority="68"/>
+    <w:lsdException w:name="Medium Grid 3 Accent 5" w:uiPriority="69"/>
+    <w:lsdException w:name="Dark List Accent 5" w:uiPriority="70"/>
+    <w:lsdException w:name="Colorful Shading Accent 5" w:uiPriority="71"/>
+    <w:lsdException w:name="Colorful List Accent 5" w:uiPriority="72"/>
+    <w:lsdException w:name="Colorful Grid Accent 5" w:uiPriority="73"/>
+    <w:lsdException w:name="Light Shading Accent 6" w:uiPriority="60"/>
+    <w:lsdException w:name="Light List Accent 6" w:uiPriority="61"/>
+    <w:lsdException w:name="Light Grid Accent 6" w:uiPriority="62"/>
+    <w:lsdException w:name="Medium Shading 1 Accent 6" w:uiPriority="63"/>
+    <w:lsdException w:name="Medium Shading 2 Accent 6" w:uiPriority="64"/>
+    <w:lsdException w:name="Medium List 1 Accent 6" w:uiPriority="65"/>
+    <w:lsdException w:name="Medium List 2 Accent 6" w:uiPriority="66"/>
+    <w:lsdException w:name="Medium Grid 1 Accent 6" w:uiPriority="67"/>
+    <w:lsdException w:name="Medium Grid 2 Accent 6" w:uiPriority="68"/>
+    <w:lsdException w:name="Medium Grid 3 Accent 6" w:uiPriority="69"/>
+    <w:lsdException w:name="Dark List Accent 6" w:uiPriority="70"/>
+    <w:lsdException w:name="Colorful Shading Accent 6" w:uiPriority="71"/>
+    <w:lsdException w:name="Colorful List Accent 6" w:uiPriority="72"/>
+    <w:lsdException w:name="Colorful Grid Accent 6" w:uiPriority="73"/>
+    <w:lsdException w:name="Subtle Emphasis" w:uiPriority="19" w:qFormat="1"/>
+    <w:lsdException w:name="Intense Emphasis" w:uiPriority="21" w:qFormat="1"/>
+    <w:lsdException w:name="Subtle Reference" w:uiPriority="31" w:qFormat="1"/>
+    <w:lsdException w:name="Intense Reference" w:uiPriority="32" w:qFormat="1"/>
+    <w:lsdException w:name="Book Title" w:uiPriority="33" w:qFormat="1"/>
+    <w:lsdException w:name="Bibliography" w:semiHidden="1" w:uiPriority="37" w:unhideWhenUsed="1"/>
+    <w:lsdException w:name="TOC Heading" w:semiHidden="1" w:uiPriority="39" w:unhideWhenUsed="1" w:qFormat="1"/>
+    <w:lsdException w:name="Plain Table 1" w:uiPriority="41"/>
+    <w:lsdException w:name="Plain Table 2" w:uiPriority="42"/>
+    <w:lsdException w:name="Plain Table 3" w:uiPriority="43"/>
+    <w:lsdException w:name="Plain Table 4" w:uiPriority="44"/>
+    <w:lsdException w:name="Plain Table 5" w:uiPriority="45"/>
+    <w:lsdException w:name="Grid Table Light" w:uiPriority="40"/>
+    <w:lsdException w:name="Grid Table 1 Light" w:uiPriority="46"/>
+    <w:lsdException w:name="Grid Table 2" w:uiPriority="47"/>
+    <w:lsdException w:name="Grid Table 3" w:uiPriority="48"/>
+    <w:lsdException w:name="Grid Table 4" w:uiPriority="49"/>
+    <w:lsdException w:name="Grid Table 5 Dark" w:uiPriority="50"/>
+    <w:lsdException w:name="Grid Table 6 Colorful" w:uiPriority="51"/>
+    <w:lsdException w:name="Grid Table 7 Colorful" w:uiPriority="52"/>
+    <w:lsdException w:name="Grid Table 1 Light Accent 1" w:uiPriority="46"/>
+    <w:lsdException w:name="Grid Table 2 Accent 1" w:uiPriority="47"/>
+    <w:lsdException w:name="Grid Table 3 Accent 1" w:uiPriority="48"/>
+    <w:lsdException w:name="Grid Table 4 Accent 1" w:uiPriority="49"/>
+    <w:lsdException w:name="Grid Table 5 Dark Accent 1" w:uiPriority="50"/>
+    <w:lsdException w:name="Grid Table 6 Colorful Accent 1" w:uiPriority="51"/>
+    <w:lsdException w:name="Grid Table 7 Colorful Accent 1" w:uiPriority="52"/>
+    <w:lsdException w:name="Grid Table 1 Light Accent 2" w:uiPriority="46"/>
+    <w:lsdException w:name="Grid Table 2 Accent 2" w:uiPriority="47"/>
+    <w:lsdException w:name="Grid Table 3 Accent 2" w:uiPriority="48"/>
+    <w:lsdException w:name="Grid Table 4 Accent 2" w:uiPriority="49"/>
+    <w:lsdException w:name="Grid Table 5 Dark Accent 2" w:uiPriority="50"/>
+    <w:lsdException w:name="Grid Table 6 Colorful Accent 2" w:uiPriority="51"/>
+    <w:lsdException w:name="Grid Table 7 Colorful Accent 2" w:uiPriority="52"/>
+    <w:lsdException w:name="Grid Table 1 Light Accent 3" w:uiPriority="46"/>
+    <w:lsdException w:name="Grid Table 2 Accent 3" w:uiPriority="47"/>
+    <w:lsdException w:name="Grid Table 3 Accent 3" w:uiPriority="48"/>
+    <w:lsdException w:name="Grid Table 4 Accent 3" w:uiPriority="49"/>
+    <w:lsdException w:name="Grid Table 5 Dark Accent 3" w:uiPriority="50"/>
+    <w:lsdException w:name="Grid Table 6 Colorful Accent 3" w:uiPriority="51"/>
+    <w:lsdException w:name="Grid Table 7 Colorful Accent 3" w:uiPriority="52"/>
+    <w:lsdException w:name="Grid Table 1 Light Accent 4" w:uiPriority="46"/>
+    <w:lsdException w:name="Grid Table 2 Accent 4" w:uiPriority="47"/>
+    <w:lsdException w:name="Grid Table 3 Accent 4" w:uiPriority="48"/>
+    <w:lsdException w:name="Grid Table 4 Accent 4" w:uiPriority="49"/>
+    <w:lsdException w:name="Grid Table 5 Dark Accent 4" w:uiPriority="50"/>
+    <w:lsdException w:name="Grid Table 6 Colorful Accent 4" w:uiPriority="51"/>
+    <w:lsdException w:name="Grid Table 7 Colorful Accent 4" w:uiPriority="52"/>
+    <w:lsdException w:name="Grid Table 1 Light Accent 5" w:uiPriority="46"/>
+    <w:lsdException w:name="Grid Table 2 Accent 5" w:uiPriority="47"/>
+    <w:lsdException w:name="Grid Table 3 Accent 5" w:uiPriority="48"/>
+    <w:lsdException w:name="Grid Table 4 Accent 5" w:uiPriority="49"/>
+    <w:lsdException w:name="Grid Table 5 Dark Accent 5" w:uiPriority="50"/>
+    <w:lsdException w:name="Grid Table 6 Colorful Accent 5" w:uiPriority="51"/>
+    <w:lsdException w:name="Grid Table 7 Colorful Accent 5" w:uiPriority="52"/>
+    <w:lsdException w:name="Grid Table 1 Light Accent 6" w:uiPriority="46"/>
+    <w:lsdException w:name="Grid Table 2 Accent 6" w:uiPriority="47"/>
+    <w:lsdException w:name="Grid Table 3 Accent 6" w:uiPriority="48"/>
+    <w:lsdException w:name="Grid Table 4 Accent 6" w:uiPriority="49"/>
+    <w:lsdException w:name="Grid Table 5 Dark Accent 6" w:uiPriority="50"/>
+    <w:lsdException w:name="Grid Table 6 Colorful Accent 6" w:uiPriority="51"/>
+    <w:lsdException w:name="Grid Table 7 Colorful Accent 6" w:uiPriority="52"/>
+    <w:lsdException w:name="List Table 1 Light" w:uiPriority="46"/>
+    <w:lsdException w:name="List Table 2" w:uiPriority="47"/>
+    <w:lsdException w:name="List Table 3" w:uiPriority="48"/>
+    <w:lsdException w:name="List Table 4" w:uiPriority="49"/>
+    <w:lsdException w:name="List Table 5 Dark" w:uiPriority="50"/>
+    <w:lsdException w:name="List Table 6 Colorful" w:uiPriority="51"/>
+    <w:lsdException w:name="List Table 7 Colorful" w:uiPriority="52"/>
+    <w:lsdException w:name="List Table 1 Light Accent 1" w:uiPriority="46"/>
+    <w:lsdException w:name="List Table 2 Accent 1" w:uiPriority="47"/>
+    <w:lsdException w:name="List Table 3 Accent 1" w:uiPriority="48"/>
+    <w:lsdException w:name="List Table 4 Accent 1" w:uiPriority="49"/>
+    <w:lsdException w:name="List Table 5 Dark Accent 1" w:uiPriority="50"/>
+    <w:lsdException w:name="List Table 6 Colorful Accent 1" w:uiPriority="51"/>
+    <w:lsdException w:name="List Table 7 Colorful Accent 1" w:uiPriority="52"/>
+    <w:lsdException w:name="List Table 1 Light Accent 2" w:uiPriority="46"/>
+    <w:lsdException w:name="List Table 2 Accent 2" w:uiPriority="47"/>
+    <w:lsdException w:name="List Table 3 Accent 2" w:uiPriority="48"/>
+    <w:lsdException w:name="List Table 4 Accent 2" w:uiPriority="49"/>
+    <w:lsdException w:name="List Table 5 Dark Accent 2" w:uiPriority="50"/>
+    <w:lsdException w:name="List Table 6 Colorful Accent 2" w:uiPriority="51"/>
+    <w:lsdException w:name="List Table 7 Colorful Accent 2" w:uiPriority="52"/>
+    <w:lsdException w:name="List Table 1 Light Accent 3" w:uiPriority="46"/>
+    <w:lsdException w:name="List Table 2 Accent 3" w:uiPriority="47"/>
+    <w:lsdException w:name="List Table 3 Accent 3" w:uiPriority="48"/>
+    <w:lsdException w:name="List Table 4 Accent 3" w:uiPriority="49"/>
+    <w:lsdException w:name="List Table 5 Dark Accent 3" w:uiPriority="50"/>
+    <w:lsdException w:name="List Table 6 Colorful Accent 3" w:uiPriority="51"/>
+    <w:lsdException w:name="List Table 7 Colorful Accent 3" w:uiPriority="52"/>
+    <w:lsdException w:name="List Table 1 Light Accent 4" w:uiPriority="46"/>
+    <w:lsdException w:name="List Table 2 Accent 4" w:uiPriority="47"/>
+    <w:lsdException w:name="List Table 3 Accent 4" w:uiPriority="48"/>
+    <w:lsdException w:name="List Table 4 Accent 4" w:uiPriority="49"/>
+    <w:lsdException w:name="List Table 5 Dark Accent 4" w:uiPriority="50"/>
+    <w:lsdException w:name="List Table 6 Colorful Accent 4" w:uiPriority="51"/>
+    <w:lsdException w:name="List Table 7 Colorful Accent 4" w:uiPriority="52"/>
+    <w:lsdException w:name="List Table 1 Light Accent 5" w:uiPriority="46"/>
+    <w:lsdException w:name="List Table 2 Accent 5" w:uiPriority="47"/>
+    <w:lsdException w:name="List Table 3 Accent 5" w:uiPriority="48"/>
+    <w:lsdException w:name="List Table 4 Accent 5" w:uiPriority="49"/>
+    <w:lsdException w:name="List Table 5 Dark Accent 5" w:uiPriority="50"/>
+    <w:lsdException w:name="List Table 6 Colorful Accent 5" w:uiPriority="51"/>
+    <w:lsdException w:name="List Table 7 Colorful Accent 5" w:uiPriority="52"/>
+    <w:lsdException w:name="List Table 1 Light Accent 6" w:uiPriority="46"/>
+    <w:lsdException w:name="List Table 2 Accent 6" w:uiPriority="47"/>
+    <w:lsdException w:name="List Table 3 Accent 6" w:uiPriority="48"/>
+    <w:lsdException w:name="List Table 4 Accent 6" w:uiPriority="49"/>
+    <w:lsdException w:name="List Table 5 Dark Accent 6" w:uiPriority="50"/>
+    <w:lsdException w:name="List Table 6 Colorful Accent 6" w:uiPriority="51"/>
+    <w:lsdException w:name="List Table 7 Colorful Accent 6" w:uiPriority="52"/>
   </w:latentStyles>
   <w:style w:type="paragraph" w:default="1" w:styleId="Normal">
     <w:name w:val="Normal"/>

</xml_diff>